<commit_message>
siguiendo el curso 2
</commit_message>
<xml_diff>
--- a/Escribe tu primer Hola Mundo en Java.docx
+++ b/Escribe tu primer Hola Mundo en Java.docx
@@ -309,10 +309,9 @@
           <w:sz w:val="21"/>
           <w:szCs w:val="21"/>
           <w:shd w:val="clear" w:color="auto" w:fill="0C1633"/>
-          <w:lang w:eastAsia="es-CO"/>
-        </w:rPr>
-      </w:pPr>
-      <w:proofErr w:type="spellStart"/>
+          <w:lang w:val="en-US" w:eastAsia="es-CO"/>
+        </w:rPr>
+      </w:pPr>
       <w:r>
         <w:rPr>
           <w:rFonts w:ascii="Courier New" w:eastAsia="Times New Roman" w:hAnsi="Courier New" w:cs="Courier New"/>
@@ -322,23 +321,21 @@
           <w:sz w:val="21"/>
           <w:szCs w:val="21"/>
           <w:shd w:val="clear" w:color="auto" w:fill="0C1633"/>
-          <w:lang w:eastAsia="es-CO"/>
+          <w:lang w:val="en-US" w:eastAsia="es-CO"/>
         </w:rPr>
         <w:t>public</w:t>
       </w:r>
-      <w:proofErr w:type="spellEnd"/>
-      <w:r>
-        <w:rPr>
-          <w:rFonts w:ascii="Courier New" w:eastAsia="Times New Roman" w:hAnsi="Courier New" w:cs="Courier New"/>
-          <w:color w:val="FFFFFF"/>
-          <w:sz w:val="21"/>
-          <w:szCs w:val="21"/>
-          <w:shd w:val="clear" w:color="auto" w:fill="0C1633"/>
-          <w:lang w:eastAsia="es-CO"/>
+      <w:r>
+        <w:rPr>
+          <w:rFonts w:ascii="Courier New" w:eastAsia="Times New Roman" w:hAnsi="Courier New" w:cs="Courier New"/>
+          <w:color w:val="FFFFFF"/>
+          <w:sz w:val="21"/>
+          <w:szCs w:val="21"/>
+          <w:shd w:val="clear" w:color="auto" w:fill="0C1633"/>
+          <w:lang w:val="en-US" w:eastAsia="es-CO"/>
         </w:rPr>
         <w:t xml:space="preserve"> </w:t>
       </w:r>
-      <w:proofErr w:type="spellStart"/>
       <w:r>
         <w:rPr>
           <w:rFonts w:ascii="Courier New" w:eastAsia="Times New Roman" w:hAnsi="Courier New" w:cs="Courier New"/>
@@ -348,23 +345,21 @@
           <w:sz w:val="21"/>
           <w:szCs w:val="21"/>
           <w:shd w:val="clear" w:color="auto" w:fill="0C1633"/>
-          <w:lang w:eastAsia="es-CO"/>
+          <w:lang w:val="en-US" w:eastAsia="es-CO"/>
         </w:rPr>
         <w:t>static</w:t>
       </w:r>
-      <w:proofErr w:type="spellEnd"/>
-      <w:r>
-        <w:rPr>
-          <w:rFonts w:ascii="Courier New" w:eastAsia="Times New Roman" w:hAnsi="Courier New" w:cs="Courier New"/>
-          <w:color w:val="FFFFFF"/>
-          <w:sz w:val="21"/>
-          <w:szCs w:val="21"/>
-          <w:shd w:val="clear" w:color="auto" w:fill="0C1633"/>
-          <w:lang w:eastAsia="es-CO"/>
+      <w:r>
+        <w:rPr>
+          <w:rFonts w:ascii="Courier New" w:eastAsia="Times New Roman" w:hAnsi="Courier New" w:cs="Courier New"/>
+          <w:color w:val="FFFFFF"/>
+          <w:sz w:val="21"/>
+          <w:szCs w:val="21"/>
+          <w:shd w:val="clear" w:color="auto" w:fill="0C1633"/>
+          <w:lang w:val="en-US" w:eastAsia="es-CO"/>
         </w:rPr>
         <w:t xml:space="preserve"> </w:t>
       </w:r>
-      <w:proofErr w:type="spellStart"/>
       <w:r>
         <w:rPr>
           <w:rFonts w:ascii="Courier New" w:eastAsia="Times New Roman" w:hAnsi="Courier New" w:cs="Courier New"/>
@@ -374,23 +369,21 @@
           <w:sz w:val="21"/>
           <w:szCs w:val="21"/>
           <w:shd w:val="clear" w:color="auto" w:fill="0C1633"/>
-          <w:lang w:eastAsia="es-CO"/>
+          <w:lang w:val="en-US" w:eastAsia="es-CO"/>
         </w:rPr>
         <w:t>void</w:t>
       </w:r>
-      <w:proofErr w:type="spellEnd"/>
-      <w:r>
-        <w:rPr>
-          <w:rFonts w:ascii="Courier New" w:eastAsia="Times New Roman" w:hAnsi="Courier New" w:cs="Courier New"/>
-          <w:color w:val="FFFFFF"/>
-          <w:sz w:val="21"/>
-          <w:szCs w:val="21"/>
-          <w:shd w:val="clear" w:color="auto" w:fill="0C1633"/>
-          <w:lang w:eastAsia="es-CO"/>
+      <w:r>
+        <w:rPr>
+          <w:rFonts w:ascii="Courier New" w:eastAsia="Times New Roman" w:hAnsi="Courier New" w:cs="Courier New"/>
+          <w:color w:val="FFFFFF"/>
+          <w:sz w:val="21"/>
+          <w:szCs w:val="21"/>
+          <w:shd w:val="clear" w:color="auto" w:fill="0C1633"/>
+          <w:lang w:val="en-US" w:eastAsia="es-CO"/>
         </w:rPr>
         <w:t xml:space="preserve"> </w:t>
       </w:r>
-      <w:proofErr w:type="spellStart"/>
       <w:r>
         <w:rPr>
           <w:rFonts w:ascii="Courier New" w:eastAsia="Times New Roman" w:hAnsi="Courier New" w:cs="Courier New"/>
@@ -400,10 +393,57 @@
           <w:sz w:val="21"/>
           <w:szCs w:val="21"/>
           <w:shd w:val="clear" w:color="auto" w:fill="0C1633"/>
-          <w:lang w:eastAsia="es-CO"/>
+          <w:lang w:val="en-US" w:eastAsia="es-CO"/>
         </w:rPr>
         <w:t>main</w:t>
       </w:r>
+      <w:r>
+        <w:rPr>
+          <w:rFonts w:ascii="Courier New" w:eastAsia="Times New Roman" w:hAnsi="Courier New" w:cs="Courier New"/>
+          <w:color w:val="FFFFFF"/>
+          <w:sz w:val="21"/>
+          <w:szCs w:val="21"/>
+          <w:shd w:val="clear" w:color="auto" w:fill="0C1633"/>
+          <w:lang w:val="en-US" w:eastAsia="es-CO"/>
+        </w:rPr>
+        <w:t xml:space="preserve"> (</w:t>
+      </w:r>
+      <w:proofErr w:type="gramStart"/>
+      <w:r>
+        <w:rPr>
+          <w:rFonts w:ascii="Courier New" w:eastAsia="Times New Roman" w:hAnsi="Courier New" w:cs="Courier New"/>
+          <w:color w:val="FFFFFF"/>
+          <w:sz w:val="21"/>
+          <w:szCs w:val="21"/>
+          <w:shd w:val="clear" w:color="auto" w:fill="0C1633"/>
+          <w:lang w:val="en-US" w:eastAsia="es-CO"/>
+        </w:rPr>
+        <w:t>String[</w:t>
+      </w:r>
+      <w:proofErr w:type="gramEnd"/>
+      <w:r>
+        <w:rPr>
+          <w:rFonts w:ascii="Courier New" w:eastAsia="Times New Roman" w:hAnsi="Courier New" w:cs="Courier New"/>
+          <w:color w:val="FFFFFF"/>
+          <w:sz w:val="21"/>
+          <w:szCs w:val="21"/>
+          <w:shd w:val="clear" w:color="auto" w:fill="0C1633"/>
+          <w:lang w:val="en-US" w:eastAsia="es-CO"/>
+        </w:rPr>
+        <w:t xml:space="preserve">] </w:t>
+      </w:r>
+      <w:proofErr w:type="spellStart"/>
+      <w:r>
+        <w:rPr>
+          <w:rFonts w:ascii="Courier New" w:eastAsia="Times New Roman" w:hAnsi="Courier New" w:cs="Courier New"/>
+          <w:color w:val="FFFFFF"/>
+          <w:sz w:val="21"/>
+          <w:szCs w:val="21"/>
+          <w:shd w:val="clear" w:color="auto" w:fill="0C1633"/>
+          <w:lang w:val="en-US" w:eastAsia="es-CO"/>
+        </w:rPr>
+        <w:t>args</w:t>
+      </w:r>
       <w:proofErr w:type="spellEnd"/>
       <w:r>
         <w:rPr>
@@ -412,68 +452,7 @@
           <w:sz w:val="21"/>
           <w:szCs w:val="21"/>
           <w:shd w:val="clear" w:color="auto" w:fill="0C1633"/>
-          <w:lang w:eastAsia="es-CO"/>
-        </w:rPr>
-        <w:t xml:space="preserve"> (</w:t>
-      </w:r>
-      <w:proofErr w:type="spellStart"/>
-      <w:proofErr w:type="gramStart"/>
-      <w:r>
-        <w:rPr>
-          <w:rFonts w:ascii="Courier New" w:eastAsia="Times New Roman" w:hAnsi="Courier New" w:cs="Courier New"/>
-          <w:color w:val="FFFFFF"/>
-          <w:sz w:val="21"/>
-          <w:szCs w:val="21"/>
-          <w:shd w:val="clear" w:color="auto" w:fill="0C1633"/>
-          <w:lang w:eastAsia="es-CO"/>
-        </w:rPr>
-        <w:t>String</w:t>
-      </w:r>
-      <w:proofErr w:type="spellEnd"/>
-      <w:r>
-        <w:rPr>
-          <w:rFonts w:ascii="Courier New" w:eastAsia="Times New Roman" w:hAnsi="Courier New" w:cs="Courier New"/>
-          <w:color w:val="FFFFFF"/>
-          <w:sz w:val="21"/>
-          <w:szCs w:val="21"/>
-          <w:shd w:val="clear" w:color="auto" w:fill="0C1633"/>
-          <w:lang w:eastAsia="es-CO"/>
-        </w:rPr>
-        <w:t>[</w:t>
-      </w:r>
-      <w:proofErr w:type="gramEnd"/>
-      <w:r>
-        <w:rPr>
-          <w:rFonts w:ascii="Courier New" w:eastAsia="Times New Roman" w:hAnsi="Courier New" w:cs="Courier New"/>
-          <w:color w:val="FFFFFF"/>
-          <w:sz w:val="21"/>
-          <w:szCs w:val="21"/>
-          <w:shd w:val="clear" w:color="auto" w:fill="0C1633"/>
-          <w:lang w:eastAsia="es-CO"/>
-        </w:rPr>
-        <w:t xml:space="preserve">] </w:t>
-      </w:r>
-      <w:proofErr w:type="spellStart"/>
-      <w:r>
-        <w:rPr>
-          <w:rFonts w:ascii="Courier New" w:eastAsia="Times New Roman" w:hAnsi="Courier New" w:cs="Courier New"/>
-          <w:color w:val="FFFFFF"/>
-          <w:sz w:val="21"/>
-          <w:szCs w:val="21"/>
-          <w:shd w:val="clear" w:color="auto" w:fill="0C1633"/>
-          <w:lang w:eastAsia="es-CO"/>
-        </w:rPr>
-        <w:t>args</w:t>
-      </w:r>
-      <w:proofErr w:type="spellEnd"/>
-      <w:r>
-        <w:rPr>
-          <w:rFonts w:ascii="Courier New" w:eastAsia="Times New Roman" w:hAnsi="Courier New" w:cs="Courier New"/>
-          <w:color w:val="FFFFFF"/>
-          <w:sz w:val="21"/>
-          <w:szCs w:val="21"/>
-          <w:shd w:val="clear" w:color="auto" w:fill="0C1633"/>
-          <w:lang w:eastAsia="es-CO"/>
+          <w:lang w:val="en-US" w:eastAsia="es-CO"/>
         </w:rPr>
         <w:t>) {</w:t>
       </w:r>
@@ -516,7 +495,7 @@
           <w:sz w:val="21"/>
           <w:szCs w:val="21"/>
           <w:shd w:val="clear" w:color="auto" w:fill="0C1633"/>
-          <w:lang w:eastAsia="es-CO"/>
+          <w:lang w:val="en-US" w:eastAsia="es-CO"/>
         </w:rPr>
         <w:t xml:space="preserve">  </w:t>
       </w:r>
@@ -815,7 +794,7 @@
           <w:sz w:val="21"/>
           <w:szCs w:val="21"/>
           <w:shd w:val="clear" w:color="auto" w:fill="0C1633"/>
-          <w:lang w:eastAsia="es-CO"/>
+          <w:lang w:val="en-US" w:eastAsia="es-CO"/>
         </w:rPr>
       </w:pPr>
       <w:r>
@@ -829,7 +808,6 @@
         </w:rPr>
         <w:t xml:space="preserve">  </w:t>
       </w:r>
-      <w:proofErr w:type="spellStart"/>
       <w:r>
         <w:rPr>
           <w:rFonts w:ascii="Courier New" w:eastAsia="Times New Roman" w:hAnsi="Courier New" w:cs="Courier New"/>
@@ -839,23 +817,21 @@
           <w:sz w:val="21"/>
           <w:szCs w:val="21"/>
           <w:shd w:val="clear" w:color="auto" w:fill="0C1633"/>
-          <w:lang w:eastAsia="es-CO"/>
+          <w:lang w:val="en-US" w:eastAsia="es-CO"/>
         </w:rPr>
         <w:t>public</w:t>
       </w:r>
-      <w:proofErr w:type="spellEnd"/>
-      <w:r>
-        <w:rPr>
-          <w:rFonts w:ascii="Courier New" w:eastAsia="Times New Roman" w:hAnsi="Courier New" w:cs="Courier New"/>
-          <w:color w:val="FFFFFF"/>
-          <w:sz w:val="21"/>
-          <w:szCs w:val="21"/>
-          <w:shd w:val="clear" w:color="auto" w:fill="0C1633"/>
-          <w:lang w:eastAsia="es-CO"/>
+      <w:r>
+        <w:rPr>
+          <w:rFonts w:ascii="Courier New" w:eastAsia="Times New Roman" w:hAnsi="Courier New" w:cs="Courier New"/>
+          <w:color w:val="FFFFFF"/>
+          <w:sz w:val="21"/>
+          <w:szCs w:val="21"/>
+          <w:shd w:val="clear" w:color="auto" w:fill="0C1633"/>
+          <w:lang w:val="en-US" w:eastAsia="es-CO"/>
         </w:rPr>
         <w:t xml:space="preserve"> </w:t>
       </w:r>
-      <w:proofErr w:type="spellStart"/>
       <w:r>
         <w:rPr>
           <w:rFonts w:ascii="Courier New" w:eastAsia="Times New Roman" w:hAnsi="Courier New" w:cs="Courier New"/>
@@ -865,23 +841,21 @@
           <w:sz w:val="21"/>
           <w:szCs w:val="21"/>
           <w:shd w:val="clear" w:color="auto" w:fill="0C1633"/>
-          <w:lang w:eastAsia="es-CO"/>
+          <w:lang w:val="en-US" w:eastAsia="es-CO"/>
         </w:rPr>
         <w:t>static</w:t>
       </w:r>
-      <w:proofErr w:type="spellEnd"/>
-      <w:r>
-        <w:rPr>
-          <w:rFonts w:ascii="Courier New" w:eastAsia="Times New Roman" w:hAnsi="Courier New" w:cs="Courier New"/>
-          <w:color w:val="FFFFFF"/>
-          <w:sz w:val="21"/>
-          <w:szCs w:val="21"/>
-          <w:shd w:val="clear" w:color="auto" w:fill="0C1633"/>
-          <w:lang w:eastAsia="es-CO"/>
+      <w:r>
+        <w:rPr>
+          <w:rFonts w:ascii="Courier New" w:eastAsia="Times New Roman" w:hAnsi="Courier New" w:cs="Courier New"/>
+          <w:color w:val="FFFFFF"/>
+          <w:sz w:val="21"/>
+          <w:szCs w:val="21"/>
+          <w:shd w:val="clear" w:color="auto" w:fill="0C1633"/>
+          <w:lang w:val="en-US" w:eastAsia="es-CO"/>
         </w:rPr>
         <w:t xml:space="preserve"> </w:t>
       </w:r>
-      <w:proofErr w:type="spellStart"/>
       <w:r>
         <w:rPr>
           <w:rFonts w:ascii="Courier New" w:eastAsia="Times New Roman" w:hAnsi="Courier New" w:cs="Courier New"/>
@@ -891,23 +865,21 @@
           <w:sz w:val="21"/>
           <w:szCs w:val="21"/>
           <w:shd w:val="clear" w:color="auto" w:fill="0C1633"/>
-          <w:lang w:eastAsia="es-CO"/>
+          <w:lang w:val="en-US" w:eastAsia="es-CO"/>
         </w:rPr>
         <w:t>void</w:t>
       </w:r>
-      <w:proofErr w:type="spellEnd"/>
-      <w:r>
-        <w:rPr>
-          <w:rFonts w:ascii="Courier New" w:eastAsia="Times New Roman" w:hAnsi="Courier New" w:cs="Courier New"/>
-          <w:color w:val="FFFFFF"/>
-          <w:sz w:val="21"/>
-          <w:szCs w:val="21"/>
-          <w:shd w:val="clear" w:color="auto" w:fill="0C1633"/>
-          <w:lang w:eastAsia="es-CO"/>
+      <w:r>
+        <w:rPr>
+          <w:rFonts w:ascii="Courier New" w:eastAsia="Times New Roman" w:hAnsi="Courier New" w:cs="Courier New"/>
+          <w:color w:val="FFFFFF"/>
+          <w:sz w:val="21"/>
+          <w:szCs w:val="21"/>
+          <w:shd w:val="clear" w:color="auto" w:fill="0C1633"/>
+          <w:lang w:val="en-US" w:eastAsia="es-CO"/>
         </w:rPr>
         <w:t xml:space="preserve"> </w:t>
       </w:r>
-      <w:proofErr w:type="spellStart"/>
       <w:r>
         <w:rPr>
           <w:rFonts w:ascii="Courier New" w:eastAsia="Times New Roman" w:hAnsi="Courier New" w:cs="Courier New"/>
@@ -917,10 +889,57 @@
           <w:sz w:val="21"/>
           <w:szCs w:val="21"/>
           <w:shd w:val="clear" w:color="auto" w:fill="0C1633"/>
-          <w:lang w:eastAsia="es-CO"/>
+          <w:lang w:val="en-US" w:eastAsia="es-CO"/>
         </w:rPr>
         <w:t>main</w:t>
       </w:r>
+      <w:r>
+        <w:rPr>
+          <w:rFonts w:ascii="Courier New" w:eastAsia="Times New Roman" w:hAnsi="Courier New" w:cs="Courier New"/>
+          <w:color w:val="FFFFFF"/>
+          <w:sz w:val="21"/>
+          <w:szCs w:val="21"/>
+          <w:shd w:val="clear" w:color="auto" w:fill="0C1633"/>
+          <w:lang w:val="en-US" w:eastAsia="es-CO"/>
+        </w:rPr>
+        <w:t xml:space="preserve"> (</w:t>
+      </w:r>
+      <w:proofErr w:type="gramStart"/>
+      <w:r>
+        <w:rPr>
+          <w:rFonts w:ascii="Courier New" w:eastAsia="Times New Roman" w:hAnsi="Courier New" w:cs="Courier New"/>
+          <w:color w:val="FFFFFF"/>
+          <w:sz w:val="21"/>
+          <w:szCs w:val="21"/>
+          <w:shd w:val="clear" w:color="auto" w:fill="0C1633"/>
+          <w:lang w:val="en-US" w:eastAsia="es-CO"/>
+        </w:rPr>
+        <w:t>String[</w:t>
+      </w:r>
+      <w:proofErr w:type="gramEnd"/>
+      <w:r>
+        <w:rPr>
+          <w:rFonts w:ascii="Courier New" w:eastAsia="Times New Roman" w:hAnsi="Courier New" w:cs="Courier New"/>
+          <w:color w:val="FFFFFF"/>
+          <w:sz w:val="21"/>
+          <w:szCs w:val="21"/>
+          <w:shd w:val="clear" w:color="auto" w:fill="0C1633"/>
+          <w:lang w:val="en-US" w:eastAsia="es-CO"/>
+        </w:rPr>
+        <w:t xml:space="preserve">] </w:t>
+      </w:r>
+      <w:proofErr w:type="spellStart"/>
+      <w:r>
+        <w:rPr>
+          <w:rFonts w:ascii="Courier New" w:eastAsia="Times New Roman" w:hAnsi="Courier New" w:cs="Courier New"/>
+          <w:color w:val="FFFFFF"/>
+          <w:sz w:val="21"/>
+          <w:szCs w:val="21"/>
+          <w:shd w:val="clear" w:color="auto" w:fill="0C1633"/>
+          <w:lang w:val="en-US" w:eastAsia="es-CO"/>
+        </w:rPr>
+        <w:t>args</w:t>
+      </w:r>
       <w:proofErr w:type="spellEnd"/>
       <w:r>
         <w:rPr>
@@ -929,68 +948,7 @@
           <w:sz w:val="21"/>
           <w:szCs w:val="21"/>
           <w:shd w:val="clear" w:color="auto" w:fill="0C1633"/>
-          <w:lang w:eastAsia="es-CO"/>
-        </w:rPr>
-        <w:t xml:space="preserve"> (</w:t>
-      </w:r>
-      <w:proofErr w:type="spellStart"/>
-      <w:proofErr w:type="gramStart"/>
-      <w:r>
-        <w:rPr>
-          <w:rFonts w:ascii="Courier New" w:eastAsia="Times New Roman" w:hAnsi="Courier New" w:cs="Courier New"/>
-          <w:color w:val="FFFFFF"/>
-          <w:sz w:val="21"/>
-          <w:szCs w:val="21"/>
-          <w:shd w:val="clear" w:color="auto" w:fill="0C1633"/>
-          <w:lang w:eastAsia="es-CO"/>
-        </w:rPr>
-        <w:t>String</w:t>
-      </w:r>
-      <w:proofErr w:type="spellEnd"/>
-      <w:r>
-        <w:rPr>
-          <w:rFonts w:ascii="Courier New" w:eastAsia="Times New Roman" w:hAnsi="Courier New" w:cs="Courier New"/>
-          <w:color w:val="FFFFFF"/>
-          <w:sz w:val="21"/>
-          <w:szCs w:val="21"/>
-          <w:shd w:val="clear" w:color="auto" w:fill="0C1633"/>
-          <w:lang w:eastAsia="es-CO"/>
-        </w:rPr>
-        <w:t>[</w:t>
-      </w:r>
-      <w:proofErr w:type="gramEnd"/>
-      <w:r>
-        <w:rPr>
-          <w:rFonts w:ascii="Courier New" w:eastAsia="Times New Roman" w:hAnsi="Courier New" w:cs="Courier New"/>
-          <w:color w:val="FFFFFF"/>
-          <w:sz w:val="21"/>
-          <w:szCs w:val="21"/>
-          <w:shd w:val="clear" w:color="auto" w:fill="0C1633"/>
-          <w:lang w:eastAsia="es-CO"/>
-        </w:rPr>
-        <w:t xml:space="preserve">] </w:t>
-      </w:r>
-      <w:proofErr w:type="spellStart"/>
-      <w:r>
-        <w:rPr>
-          <w:rFonts w:ascii="Courier New" w:eastAsia="Times New Roman" w:hAnsi="Courier New" w:cs="Courier New"/>
-          <w:color w:val="FFFFFF"/>
-          <w:sz w:val="21"/>
-          <w:szCs w:val="21"/>
-          <w:shd w:val="clear" w:color="auto" w:fill="0C1633"/>
-          <w:lang w:eastAsia="es-CO"/>
-        </w:rPr>
-        <w:t>args</w:t>
-      </w:r>
-      <w:proofErr w:type="spellEnd"/>
-      <w:r>
-        <w:rPr>
-          <w:rFonts w:ascii="Courier New" w:eastAsia="Times New Roman" w:hAnsi="Courier New" w:cs="Courier New"/>
-          <w:color w:val="FFFFFF"/>
-          <w:sz w:val="21"/>
-          <w:szCs w:val="21"/>
-          <w:shd w:val="clear" w:color="auto" w:fill="0C1633"/>
-          <w:lang w:eastAsia="es-CO"/>
+          <w:lang w:val="en-US" w:eastAsia="es-CO"/>
         </w:rPr>
         <w:t>) {</w:t>
       </w:r>
@@ -1033,7 +991,7 @@
           <w:sz w:val="21"/>
           <w:szCs w:val="21"/>
           <w:shd w:val="clear" w:color="auto" w:fill="0C1633"/>
-          <w:lang w:eastAsia="es-CO"/>
+          <w:lang w:val="en-US" w:eastAsia="es-CO"/>
         </w:rPr>
         <w:t xml:space="preserve">    </w:t>
       </w:r>
@@ -1564,7 +1522,7 @@
           <w:sz w:val="21"/>
           <w:szCs w:val="21"/>
           <w:shd w:val="clear" w:color="auto" w:fill="0C1633"/>
-          <w:lang w:eastAsia="es-CO"/>
+          <w:lang w:val="en-US" w:eastAsia="es-CO"/>
         </w:rPr>
       </w:pPr>
       <w:r>
@@ -1578,7 +1536,6 @@
         </w:rPr>
         <w:t xml:space="preserve">  </w:t>
       </w:r>
-      <w:proofErr w:type="spellStart"/>
       <w:r>
         <w:rPr>
           <w:rFonts w:ascii="Courier New" w:eastAsia="Times New Roman" w:hAnsi="Courier New" w:cs="Courier New"/>
@@ -1588,23 +1545,21 @@
           <w:sz w:val="21"/>
           <w:szCs w:val="21"/>
           <w:shd w:val="clear" w:color="auto" w:fill="0C1633"/>
-          <w:lang w:eastAsia="es-CO"/>
+          <w:lang w:val="en-US" w:eastAsia="es-CO"/>
         </w:rPr>
         <w:t>public</w:t>
       </w:r>
-      <w:proofErr w:type="spellEnd"/>
-      <w:r>
-        <w:rPr>
-          <w:rFonts w:ascii="Courier New" w:eastAsia="Times New Roman" w:hAnsi="Courier New" w:cs="Courier New"/>
-          <w:color w:val="FFFFFF"/>
-          <w:sz w:val="21"/>
-          <w:szCs w:val="21"/>
-          <w:shd w:val="clear" w:color="auto" w:fill="0C1633"/>
-          <w:lang w:eastAsia="es-CO"/>
+      <w:r>
+        <w:rPr>
+          <w:rFonts w:ascii="Courier New" w:eastAsia="Times New Roman" w:hAnsi="Courier New" w:cs="Courier New"/>
+          <w:color w:val="FFFFFF"/>
+          <w:sz w:val="21"/>
+          <w:szCs w:val="21"/>
+          <w:shd w:val="clear" w:color="auto" w:fill="0C1633"/>
+          <w:lang w:val="en-US" w:eastAsia="es-CO"/>
         </w:rPr>
         <w:t xml:space="preserve"> </w:t>
       </w:r>
-      <w:proofErr w:type="spellStart"/>
       <w:r>
         <w:rPr>
           <w:rFonts w:ascii="Courier New" w:eastAsia="Times New Roman" w:hAnsi="Courier New" w:cs="Courier New"/>
@@ -1614,23 +1569,21 @@
           <w:sz w:val="21"/>
           <w:szCs w:val="21"/>
           <w:shd w:val="clear" w:color="auto" w:fill="0C1633"/>
-          <w:lang w:eastAsia="es-CO"/>
+          <w:lang w:val="en-US" w:eastAsia="es-CO"/>
         </w:rPr>
         <w:t>static</w:t>
       </w:r>
-      <w:proofErr w:type="spellEnd"/>
-      <w:r>
-        <w:rPr>
-          <w:rFonts w:ascii="Courier New" w:eastAsia="Times New Roman" w:hAnsi="Courier New" w:cs="Courier New"/>
-          <w:color w:val="FFFFFF"/>
-          <w:sz w:val="21"/>
-          <w:szCs w:val="21"/>
-          <w:shd w:val="clear" w:color="auto" w:fill="0C1633"/>
-          <w:lang w:eastAsia="es-CO"/>
+      <w:r>
+        <w:rPr>
+          <w:rFonts w:ascii="Courier New" w:eastAsia="Times New Roman" w:hAnsi="Courier New" w:cs="Courier New"/>
+          <w:color w:val="FFFFFF"/>
+          <w:sz w:val="21"/>
+          <w:szCs w:val="21"/>
+          <w:shd w:val="clear" w:color="auto" w:fill="0C1633"/>
+          <w:lang w:val="en-US" w:eastAsia="es-CO"/>
         </w:rPr>
         <w:t xml:space="preserve"> </w:t>
       </w:r>
-      <w:proofErr w:type="spellStart"/>
       <w:r>
         <w:rPr>
           <w:rFonts w:ascii="Courier New" w:eastAsia="Times New Roman" w:hAnsi="Courier New" w:cs="Courier New"/>
@@ -1640,23 +1593,21 @@
           <w:sz w:val="21"/>
           <w:szCs w:val="21"/>
           <w:shd w:val="clear" w:color="auto" w:fill="0C1633"/>
-          <w:lang w:eastAsia="es-CO"/>
+          <w:lang w:val="en-US" w:eastAsia="es-CO"/>
         </w:rPr>
         <w:t>void</w:t>
       </w:r>
-      <w:proofErr w:type="spellEnd"/>
-      <w:r>
-        <w:rPr>
-          <w:rFonts w:ascii="Courier New" w:eastAsia="Times New Roman" w:hAnsi="Courier New" w:cs="Courier New"/>
-          <w:color w:val="FFFFFF"/>
-          <w:sz w:val="21"/>
-          <w:szCs w:val="21"/>
-          <w:shd w:val="clear" w:color="auto" w:fill="0C1633"/>
-          <w:lang w:eastAsia="es-CO"/>
+      <w:r>
+        <w:rPr>
+          <w:rFonts w:ascii="Courier New" w:eastAsia="Times New Roman" w:hAnsi="Courier New" w:cs="Courier New"/>
+          <w:color w:val="FFFFFF"/>
+          <w:sz w:val="21"/>
+          <w:szCs w:val="21"/>
+          <w:shd w:val="clear" w:color="auto" w:fill="0C1633"/>
+          <w:lang w:val="en-US" w:eastAsia="es-CO"/>
         </w:rPr>
         <w:t xml:space="preserve"> </w:t>
       </w:r>
-      <w:proofErr w:type="spellStart"/>
       <w:proofErr w:type="gramStart"/>
       <w:r>
         <w:rPr>
@@ -1667,10 +1618,45 @@
           <w:sz w:val="21"/>
           <w:szCs w:val="21"/>
           <w:shd w:val="clear" w:color="auto" w:fill="0C1633"/>
-          <w:lang w:eastAsia="es-CO"/>
+          <w:lang w:val="en-US" w:eastAsia="es-CO"/>
         </w:rPr>
         <w:t>main</w:t>
       </w:r>
+      <w:r>
+        <w:rPr>
+          <w:rFonts w:ascii="Courier New" w:eastAsia="Times New Roman" w:hAnsi="Courier New" w:cs="Courier New"/>
+          <w:color w:val="FFFFFF"/>
+          <w:sz w:val="21"/>
+          <w:szCs w:val="21"/>
+          <w:shd w:val="clear" w:color="auto" w:fill="0C1633"/>
+          <w:lang w:val="en-US" w:eastAsia="es-CO"/>
+        </w:rPr>
+        <w:t>(</w:t>
+      </w:r>
+      <w:proofErr w:type="gramEnd"/>
+      <w:r>
+        <w:rPr>
+          <w:rFonts w:ascii="Courier New" w:eastAsia="Times New Roman" w:hAnsi="Courier New" w:cs="Courier New"/>
+          <w:color w:val="FFFFFF"/>
+          <w:sz w:val="21"/>
+          <w:szCs w:val="21"/>
+          <w:shd w:val="clear" w:color="auto" w:fill="0C1633"/>
+          <w:lang w:val="en-US" w:eastAsia="es-CO"/>
+        </w:rPr>
+        <w:t xml:space="preserve">String[] </w:t>
+      </w:r>
+      <w:proofErr w:type="spellStart"/>
+      <w:r>
+        <w:rPr>
+          <w:rFonts w:ascii="Courier New" w:eastAsia="Times New Roman" w:hAnsi="Courier New" w:cs="Courier New"/>
+          <w:color w:val="FFFFFF"/>
+          <w:sz w:val="21"/>
+          <w:szCs w:val="21"/>
+          <w:shd w:val="clear" w:color="auto" w:fill="0C1633"/>
+          <w:lang w:val="en-US" w:eastAsia="es-CO"/>
+        </w:rPr>
+        <w:t>args</w:t>
+      </w:r>
       <w:proofErr w:type="spellEnd"/>
       <w:r>
         <w:rPr>
@@ -1679,56 +1665,7 @@
           <w:sz w:val="21"/>
           <w:szCs w:val="21"/>
           <w:shd w:val="clear" w:color="auto" w:fill="0C1633"/>
-          <w:lang w:eastAsia="es-CO"/>
-        </w:rPr>
-        <w:t>(</w:t>
-      </w:r>
-      <w:proofErr w:type="spellStart"/>
-      <w:proofErr w:type="gramEnd"/>
-      <w:r>
-        <w:rPr>
-          <w:rFonts w:ascii="Courier New" w:eastAsia="Times New Roman" w:hAnsi="Courier New" w:cs="Courier New"/>
-          <w:color w:val="FFFFFF"/>
-          <w:sz w:val="21"/>
-          <w:szCs w:val="21"/>
-          <w:shd w:val="clear" w:color="auto" w:fill="0C1633"/>
-          <w:lang w:eastAsia="es-CO"/>
-        </w:rPr>
-        <w:t>String</w:t>
-      </w:r>
-      <w:proofErr w:type="spellEnd"/>
-      <w:r>
-        <w:rPr>
-          <w:rFonts w:ascii="Courier New" w:eastAsia="Times New Roman" w:hAnsi="Courier New" w:cs="Courier New"/>
-          <w:color w:val="FFFFFF"/>
-          <w:sz w:val="21"/>
-          <w:szCs w:val="21"/>
-          <w:shd w:val="clear" w:color="auto" w:fill="0C1633"/>
-          <w:lang w:eastAsia="es-CO"/>
-        </w:rPr>
-        <w:t xml:space="preserve">[] </w:t>
-      </w:r>
-      <w:proofErr w:type="spellStart"/>
-      <w:r>
-        <w:rPr>
-          <w:rFonts w:ascii="Courier New" w:eastAsia="Times New Roman" w:hAnsi="Courier New" w:cs="Courier New"/>
-          <w:color w:val="FFFFFF"/>
-          <w:sz w:val="21"/>
-          <w:szCs w:val="21"/>
-          <w:shd w:val="clear" w:color="auto" w:fill="0C1633"/>
-          <w:lang w:eastAsia="es-CO"/>
-        </w:rPr>
-        <w:t>args</w:t>
-      </w:r>
-      <w:proofErr w:type="spellEnd"/>
-      <w:r>
-        <w:rPr>
-          <w:rFonts w:ascii="Courier New" w:eastAsia="Times New Roman" w:hAnsi="Courier New" w:cs="Courier New"/>
-          <w:color w:val="FFFFFF"/>
-          <w:sz w:val="21"/>
-          <w:szCs w:val="21"/>
-          <w:shd w:val="clear" w:color="auto" w:fill="0C1633"/>
-          <w:lang w:eastAsia="es-CO"/>
+          <w:lang w:val="en-US" w:eastAsia="es-CO"/>
         </w:rPr>
         <w:t>) {</w:t>
       </w:r>
@@ -1771,7 +1708,7 @@
           <w:sz w:val="21"/>
           <w:szCs w:val="21"/>
           <w:shd w:val="clear" w:color="auto" w:fill="0C1633"/>
-          <w:lang w:eastAsia="es-CO"/>
+          <w:lang w:val="en-US" w:eastAsia="es-CO"/>
         </w:rPr>
         <w:t xml:space="preserve">    </w:t>
       </w:r>
@@ -2784,7 +2721,7 @@
           <w:sz w:val="21"/>
           <w:szCs w:val="21"/>
           <w:shd w:val="clear" w:color="auto" w:fill="0C1633"/>
-          <w:lang w:eastAsia="es-CO"/>
+          <w:lang w:val="en-US" w:eastAsia="es-CO"/>
         </w:rPr>
       </w:pPr>
       <w:r>
@@ -2798,7 +2735,6 @@
         </w:rPr>
         <w:t xml:space="preserve">  </w:t>
       </w:r>
-      <w:proofErr w:type="spellStart"/>
       <w:r>
         <w:rPr>
           <w:rFonts w:ascii="Courier New" w:eastAsia="Times New Roman" w:hAnsi="Courier New" w:cs="Courier New"/>
@@ -2808,23 +2744,21 @@
           <w:sz w:val="21"/>
           <w:szCs w:val="21"/>
           <w:shd w:val="clear" w:color="auto" w:fill="0C1633"/>
-          <w:lang w:eastAsia="es-CO"/>
+          <w:lang w:val="en-US" w:eastAsia="es-CO"/>
         </w:rPr>
         <w:t>public</w:t>
       </w:r>
-      <w:proofErr w:type="spellEnd"/>
-      <w:r>
-        <w:rPr>
-          <w:rFonts w:ascii="Courier New" w:eastAsia="Times New Roman" w:hAnsi="Courier New" w:cs="Courier New"/>
-          <w:color w:val="FFFFFF"/>
-          <w:sz w:val="21"/>
-          <w:szCs w:val="21"/>
-          <w:shd w:val="clear" w:color="auto" w:fill="0C1633"/>
-          <w:lang w:eastAsia="es-CO"/>
+      <w:r>
+        <w:rPr>
+          <w:rFonts w:ascii="Courier New" w:eastAsia="Times New Roman" w:hAnsi="Courier New" w:cs="Courier New"/>
+          <w:color w:val="FFFFFF"/>
+          <w:sz w:val="21"/>
+          <w:szCs w:val="21"/>
+          <w:shd w:val="clear" w:color="auto" w:fill="0C1633"/>
+          <w:lang w:val="en-US" w:eastAsia="es-CO"/>
         </w:rPr>
         <w:t xml:space="preserve"> </w:t>
       </w:r>
-      <w:proofErr w:type="spellStart"/>
       <w:r>
         <w:rPr>
           <w:rFonts w:ascii="Courier New" w:eastAsia="Times New Roman" w:hAnsi="Courier New" w:cs="Courier New"/>
@@ -2834,23 +2768,21 @@
           <w:sz w:val="21"/>
           <w:szCs w:val="21"/>
           <w:shd w:val="clear" w:color="auto" w:fill="0C1633"/>
-          <w:lang w:eastAsia="es-CO"/>
+          <w:lang w:val="en-US" w:eastAsia="es-CO"/>
         </w:rPr>
         <w:t>static</w:t>
       </w:r>
-      <w:proofErr w:type="spellEnd"/>
-      <w:r>
-        <w:rPr>
-          <w:rFonts w:ascii="Courier New" w:eastAsia="Times New Roman" w:hAnsi="Courier New" w:cs="Courier New"/>
-          <w:color w:val="FFFFFF"/>
-          <w:sz w:val="21"/>
-          <w:szCs w:val="21"/>
-          <w:shd w:val="clear" w:color="auto" w:fill="0C1633"/>
-          <w:lang w:eastAsia="es-CO"/>
+      <w:r>
+        <w:rPr>
+          <w:rFonts w:ascii="Courier New" w:eastAsia="Times New Roman" w:hAnsi="Courier New" w:cs="Courier New"/>
+          <w:color w:val="FFFFFF"/>
+          <w:sz w:val="21"/>
+          <w:szCs w:val="21"/>
+          <w:shd w:val="clear" w:color="auto" w:fill="0C1633"/>
+          <w:lang w:val="en-US" w:eastAsia="es-CO"/>
         </w:rPr>
         <w:t xml:space="preserve"> </w:t>
       </w:r>
-      <w:proofErr w:type="spellStart"/>
       <w:r>
         <w:rPr>
           <w:rFonts w:ascii="Courier New" w:eastAsia="Times New Roman" w:hAnsi="Courier New" w:cs="Courier New"/>
@@ -2860,23 +2792,21 @@
           <w:sz w:val="21"/>
           <w:szCs w:val="21"/>
           <w:shd w:val="clear" w:color="auto" w:fill="0C1633"/>
-          <w:lang w:eastAsia="es-CO"/>
+          <w:lang w:val="en-US" w:eastAsia="es-CO"/>
         </w:rPr>
         <w:t>void</w:t>
       </w:r>
-      <w:proofErr w:type="spellEnd"/>
-      <w:r>
-        <w:rPr>
-          <w:rFonts w:ascii="Courier New" w:eastAsia="Times New Roman" w:hAnsi="Courier New" w:cs="Courier New"/>
-          <w:color w:val="FFFFFF"/>
-          <w:sz w:val="21"/>
-          <w:szCs w:val="21"/>
-          <w:shd w:val="clear" w:color="auto" w:fill="0C1633"/>
-          <w:lang w:eastAsia="es-CO"/>
+      <w:r>
+        <w:rPr>
+          <w:rFonts w:ascii="Courier New" w:eastAsia="Times New Roman" w:hAnsi="Courier New" w:cs="Courier New"/>
+          <w:color w:val="FFFFFF"/>
+          <w:sz w:val="21"/>
+          <w:szCs w:val="21"/>
+          <w:shd w:val="clear" w:color="auto" w:fill="0C1633"/>
+          <w:lang w:val="en-US" w:eastAsia="es-CO"/>
         </w:rPr>
         <w:t xml:space="preserve"> </w:t>
       </w:r>
-      <w:proofErr w:type="spellStart"/>
       <w:proofErr w:type="gramStart"/>
       <w:r>
         <w:rPr>
@@ -2887,10 +2817,45 @@
           <w:sz w:val="21"/>
           <w:szCs w:val="21"/>
           <w:shd w:val="clear" w:color="auto" w:fill="0C1633"/>
-          <w:lang w:eastAsia="es-CO"/>
+          <w:lang w:val="en-US" w:eastAsia="es-CO"/>
         </w:rPr>
         <w:t>main</w:t>
       </w:r>
+      <w:r>
+        <w:rPr>
+          <w:rFonts w:ascii="Courier New" w:eastAsia="Times New Roman" w:hAnsi="Courier New" w:cs="Courier New"/>
+          <w:color w:val="FFFFFF"/>
+          <w:sz w:val="21"/>
+          <w:szCs w:val="21"/>
+          <w:shd w:val="clear" w:color="auto" w:fill="0C1633"/>
+          <w:lang w:val="en-US" w:eastAsia="es-CO"/>
+        </w:rPr>
+        <w:t>(</w:t>
+      </w:r>
+      <w:proofErr w:type="gramEnd"/>
+      <w:r>
+        <w:rPr>
+          <w:rFonts w:ascii="Courier New" w:eastAsia="Times New Roman" w:hAnsi="Courier New" w:cs="Courier New"/>
+          <w:color w:val="FFFFFF"/>
+          <w:sz w:val="21"/>
+          <w:szCs w:val="21"/>
+          <w:shd w:val="clear" w:color="auto" w:fill="0C1633"/>
+          <w:lang w:val="en-US" w:eastAsia="es-CO"/>
+        </w:rPr>
+        <w:t xml:space="preserve">String[] </w:t>
+      </w:r>
+      <w:proofErr w:type="spellStart"/>
+      <w:r>
+        <w:rPr>
+          <w:rFonts w:ascii="Courier New" w:eastAsia="Times New Roman" w:hAnsi="Courier New" w:cs="Courier New"/>
+          <w:color w:val="FFFFFF"/>
+          <w:sz w:val="21"/>
+          <w:szCs w:val="21"/>
+          <w:shd w:val="clear" w:color="auto" w:fill="0C1633"/>
+          <w:lang w:val="en-US" w:eastAsia="es-CO"/>
+        </w:rPr>
+        <w:t>args</w:t>
+      </w:r>
       <w:proofErr w:type="spellEnd"/>
       <w:r>
         <w:rPr>
@@ -2899,56 +2864,7 @@
           <w:sz w:val="21"/>
           <w:szCs w:val="21"/>
           <w:shd w:val="clear" w:color="auto" w:fill="0C1633"/>
-          <w:lang w:eastAsia="es-CO"/>
-        </w:rPr>
-        <w:t>(</w:t>
-      </w:r>
-      <w:proofErr w:type="spellStart"/>
-      <w:proofErr w:type="gramEnd"/>
-      <w:r>
-        <w:rPr>
-          <w:rFonts w:ascii="Courier New" w:eastAsia="Times New Roman" w:hAnsi="Courier New" w:cs="Courier New"/>
-          <w:color w:val="FFFFFF"/>
-          <w:sz w:val="21"/>
-          <w:szCs w:val="21"/>
-          <w:shd w:val="clear" w:color="auto" w:fill="0C1633"/>
-          <w:lang w:eastAsia="es-CO"/>
-        </w:rPr>
-        <w:t>String</w:t>
-      </w:r>
-      <w:proofErr w:type="spellEnd"/>
-      <w:r>
-        <w:rPr>
-          <w:rFonts w:ascii="Courier New" w:eastAsia="Times New Roman" w:hAnsi="Courier New" w:cs="Courier New"/>
-          <w:color w:val="FFFFFF"/>
-          <w:sz w:val="21"/>
-          <w:szCs w:val="21"/>
-          <w:shd w:val="clear" w:color="auto" w:fill="0C1633"/>
-          <w:lang w:eastAsia="es-CO"/>
-        </w:rPr>
-        <w:t xml:space="preserve">[] </w:t>
-      </w:r>
-      <w:proofErr w:type="spellStart"/>
-      <w:r>
-        <w:rPr>
-          <w:rFonts w:ascii="Courier New" w:eastAsia="Times New Roman" w:hAnsi="Courier New" w:cs="Courier New"/>
-          <w:color w:val="FFFFFF"/>
-          <w:sz w:val="21"/>
-          <w:szCs w:val="21"/>
-          <w:shd w:val="clear" w:color="auto" w:fill="0C1633"/>
-          <w:lang w:eastAsia="es-CO"/>
-        </w:rPr>
-        <w:t>args</w:t>
-      </w:r>
-      <w:proofErr w:type="spellEnd"/>
-      <w:r>
-        <w:rPr>
-          <w:rFonts w:ascii="Courier New" w:eastAsia="Times New Roman" w:hAnsi="Courier New" w:cs="Courier New"/>
-          <w:color w:val="FFFFFF"/>
-          <w:sz w:val="21"/>
-          <w:szCs w:val="21"/>
-          <w:shd w:val="clear" w:color="auto" w:fill="0C1633"/>
-          <w:lang w:eastAsia="es-CO"/>
+          <w:lang w:val="en-US" w:eastAsia="es-CO"/>
         </w:rPr>
         <w:t>) {</w:t>
       </w:r>
@@ -2991,7 +2907,7 @@
           <w:sz w:val="21"/>
           <w:szCs w:val="21"/>
           <w:shd w:val="clear" w:color="auto" w:fill="0C1633"/>
-          <w:lang w:eastAsia="es-CO"/>
+          <w:lang w:val="en-US" w:eastAsia="es-CO"/>
         </w:rPr>
         <w:t xml:space="preserve">    </w:t>
       </w:r>
@@ -3128,7 +3044,7 @@
           <w:sz w:val="21"/>
           <w:szCs w:val="21"/>
           <w:shd w:val="clear" w:color="auto" w:fill="0C1633"/>
-          <w:lang w:eastAsia="es-CO"/>
+          <w:lang w:val="en-US" w:eastAsia="es-CO"/>
         </w:rPr>
       </w:pPr>
       <w:r>
@@ -3142,53 +3058,16 @@
         </w:rPr>
         <w:t xml:space="preserve">    </w:t>
       </w:r>
-      <w:proofErr w:type="spellStart"/>
-      <w:r>
-        <w:rPr>
-          <w:rFonts w:ascii="Courier New" w:eastAsia="Times New Roman" w:hAnsi="Courier New" w:cs="Courier New"/>
-          <w:color w:val="FFFFFF"/>
-          <w:sz w:val="21"/>
-          <w:szCs w:val="21"/>
-          <w:shd w:val="clear" w:color="auto" w:fill="0C1633"/>
-          <w:lang w:eastAsia="es-CO"/>
-        </w:rPr>
-        <w:t>salary</w:t>
-      </w:r>
-      <w:proofErr w:type="spellEnd"/>
-      <w:r>
-        <w:rPr>
-          <w:rFonts w:ascii="Courier New" w:eastAsia="Times New Roman" w:hAnsi="Courier New" w:cs="Courier New"/>
-          <w:color w:val="FFFFFF"/>
-          <w:sz w:val="21"/>
-          <w:szCs w:val="21"/>
-          <w:shd w:val="clear" w:color="auto" w:fill="0C1633"/>
-          <w:lang w:eastAsia="es-CO"/>
-        </w:rPr>
-        <w:t xml:space="preserve"> = </w:t>
-      </w:r>
-      <w:proofErr w:type="spellStart"/>
-      <w:r>
-        <w:rPr>
-          <w:rFonts w:ascii="Courier New" w:eastAsia="Times New Roman" w:hAnsi="Courier New" w:cs="Courier New"/>
-          <w:color w:val="FFFFFF"/>
-          <w:sz w:val="21"/>
-          <w:szCs w:val="21"/>
-          <w:shd w:val="clear" w:color="auto" w:fill="0C1633"/>
-          <w:lang w:eastAsia="es-CO"/>
-        </w:rPr>
-        <w:t>salary</w:t>
-      </w:r>
-      <w:proofErr w:type="spellEnd"/>
-      <w:r>
-        <w:rPr>
-          <w:rFonts w:ascii="Courier New" w:eastAsia="Times New Roman" w:hAnsi="Courier New" w:cs="Courier New"/>
-          <w:color w:val="FFFFFF"/>
-          <w:sz w:val="21"/>
-          <w:szCs w:val="21"/>
-          <w:shd w:val="clear" w:color="auto" w:fill="0C1633"/>
-          <w:lang w:eastAsia="es-CO"/>
-        </w:rPr>
-        <w:t xml:space="preserve"> + 200;</w:t>
+      <w:r>
+        <w:rPr>
+          <w:rFonts w:ascii="Courier New" w:eastAsia="Times New Roman" w:hAnsi="Courier New" w:cs="Courier New"/>
+          <w:color w:val="FFFFFF"/>
+          <w:sz w:val="21"/>
+          <w:szCs w:val="21"/>
+          <w:shd w:val="clear" w:color="auto" w:fill="0C1633"/>
+          <w:lang w:val="en-US" w:eastAsia="es-CO"/>
+        </w:rPr>
+        <w:t>salary = salary + 200;</w:t>
       </w:r>
     </w:p>
     <w:p>
@@ -3219,17 +3098,17 @@
           <w:sz w:val="21"/>
           <w:szCs w:val="21"/>
           <w:shd w:val="clear" w:color="auto" w:fill="0C1633"/>
-          <w:lang w:eastAsia="es-CO"/>
-        </w:rPr>
-      </w:pPr>
-      <w:r>
-        <w:rPr>
-          <w:rFonts w:ascii="Courier New" w:eastAsia="Times New Roman" w:hAnsi="Courier New" w:cs="Courier New"/>
-          <w:color w:val="FFFFFF"/>
-          <w:sz w:val="21"/>
-          <w:szCs w:val="21"/>
-          <w:shd w:val="clear" w:color="auto" w:fill="0C1633"/>
-          <w:lang w:eastAsia="es-CO"/>
+          <w:lang w:val="en-US" w:eastAsia="es-CO"/>
+        </w:rPr>
+      </w:pPr>
+      <w:r>
+        <w:rPr>
+          <w:rFonts w:ascii="Courier New" w:eastAsia="Times New Roman" w:hAnsi="Courier New" w:cs="Courier New"/>
+          <w:color w:val="FFFFFF"/>
+          <w:sz w:val="21"/>
+          <w:szCs w:val="21"/>
+          <w:shd w:val="clear" w:color="auto" w:fill="0C1633"/>
+          <w:lang w:val="en-US" w:eastAsia="es-CO"/>
         </w:rPr>
         <w:t xml:space="preserve">    </w:t>
       </w:r>
@@ -3241,7 +3120,7 @@
           <w:sz w:val="21"/>
           <w:szCs w:val="21"/>
           <w:shd w:val="clear" w:color="auto" w:fill="0C1633"/>
-          <w:lang w:eastAsia="es-CO"/>
+          <w:lang w:val="en-US" w:eastAsia="es-CO"/>
         </w:rPr>
         <w:t>System.out.println</w:t>
       </w:r>
@@ -3253,33 +3132,9 @@
           <w:sz w:val="21"/>
           <w:szCs w:val="21"/>
           <w:shd w:val="clear" w:color="auto" w:fill="0C1633"/>
-          <w:lang w:eastAsia="es-CO"/>
-        </w:rPr>
-        <w:t>(</w:t>
-      </w:r>
-      <w:proofErr w:type="spellStart"/>
-      <w:r>
-        <w:rPr>
-          <w:rFonts w:ascii="Courier New" w:eastAsia="Times New Roman" w:hAnsi="Courier New" w:cs="Courier New"/>
-          <w:color w:val="FFFFFF"/>
-          <w:sz w:val="21"/>
-          <w:szCs w:val="21"/>
-          <w:shd w:val="clear" w:color="auto" w:fill="0C1633"/>
-          <w:lang w:eastAsia="es-CO"/>
-        </w:rPr>
-        <w:t>salary</w:t>
-      </w:r>
-      <w:proofErr w:type="spellEnd"/>
-      <w:r>
-        <w:rPr>
-          <w:rFonts w:ascii="Courier New" w:eastAsia="Times New Roman" w:hAnsi="Courier New" w:cs="Courier New"/>
-          <w:color w:val="FFFFFF"/>
-          <w:sz w:val="21"/>
-          <w:szCs w:val="21"/>
-          <w:shd w:val="clear" w:color="auto" w:fill="0C1633"/>
-          <w:lang w:eastAsia="es-CO"/>
-        </w:rPr>
-        <w:t xml:space="preserve">); </w:t>
+          <w:lang w:val="en-US" w:eastAsia="es-CO"/>
+        </w:rPr>
+        <w:t xml:space="preserve">(salary); </w:t>
       </w:r>
       <w:r>
         <w:rPr>
@@ -3288,7 +3143,7 @@
           <w:sz w:val="21"/>
           <w:szCs w:val="21"/>
           <w:shd w:val="clear" w:color="auto" w:fill="0C1633"/>
-          <w:lang w:eastAsia="es-CO"/>
+          <w:lang w:val="en-US" w:eastAsia="es-CO"/>
         </w:rPr>
         <w:t>// 1200</w:t>
       </w:r>
@@ -3321,7 +3176,7 @@
           <w:sz w:val="21"/>
           <w:szCs w:val="21"/>
           <w:shd w:val="clear" w:color="auto" w:fill="0C1633"/>
-          <w:lang w:eastAsia="es-CO"/>
+          <w:lang w:val="en-US" w:eastAsia="es-CO"/>
         </w:rPr>
       </w:pPr>
     </w:p>
@@ -3353,43 +3208,19 @@
           <w:sz w:val="21"/>
           <w:szCs w:val="21"/>
           <w:shd w:val="clear" w:color="auto" w:fill="0C1633"/>
-          <w:lang w:eastAsia="es-CO"/>
-        </w:rPr>
-      </w:pPr>
-      <w:r>
-        <w:rPr>
-          <w:rFonts w:ascii="Courier New" w:eastAsia="Times New Roman" w:hAnsi="Courier New" w:cs="Courier New"/>
-          <w:color w:val="FFFFFF"/>
-          <w:sz w:val="21"/>
-          <w:szCs w:val="21"/>
-          <w:shd w:val="clear" w:color="auto" w:fill="0C1633"/>
-          <w:lang w:eastAsia="es-CO"/>
-        </w:rPr>
-        <w:t xml:space="preserve">    </w:t>
-      </w:r>
-      <w:proofErr w:type="spellStart"/>
-      <w:r>
-        <w:rPr>
-          <w:rFonts w:ascii="Courier New" w:eastAsia="Times New Roman" w:hAnsi="Courier New" w:cs="Courier New"/>
-          <w:color w:val="FFFFFF"/>
-          <w:sz w:val="21"/>
-          <w:szCs w:val="21"/>
-          <w:shd w:val="clear" w:color="auto" w:fill="0C1633"/>
-          <w:lang w:eastAsia="es-CO"/>
-        </w:rPr>
-        <w:t>salary</w:t>
-      </w:r>
-      <w:proofErr w:type="spellEnd"/>
-      <w:r>
-        <w:rPr>
-          <w:rFonts w:ascii="Courier New" w:eastAsia="Times New Roman" w:hAnsi="Courier New" w:cs="Courier New"/>
-          <w:color w:val="FFFFFF"/>
-          <w:sz w:val="21"/>
-          <w:szCs w:val="21"/>
-          <w:shd w:val="clear" w:color="auto" w:fill="0C1633"/>
-          <w:lang w:eastAsia="es-CO"/>
-        </w:rPr>
-        <w:t xml:space="preserve"> += 300;</w:t>
+          <w:lang w:val="en-US" w:eastAsia="es-CO"/>
+        </w:rPr>
+      </w:pPr>
+      <w:r>
+        <w:rPr>
+          <w:rFonts w:ascii="Courier New" w:eastAsia="Times New Roman" w:hAnsi="Courier New" w:cs="Courier New"/>
+          <w:color w:val="FFFFFF"/>
+          <w:sz w:val="21"/>
+          <w:szCs w:val="21"/>
+          <w:shd w:val="clear" w:color="auto" w:fill="0C1633"/>
+          <w:lang w:val="en-US" w:eastAsia="es-CO"/>
+        </w:rPr>
+        <w:t xml:space="preserve">    salary += 300;</w:t>
       </w:r>
     </w:p>
     <w:p>
@@ -3420,17 +3251,17 @@
           <w:sz w:val="21"/>
           <w:szCs w:val="21"/>
           <w:shd w:val="clear" w:color="auto" w:fill="0C1633"/>
-          <w:lang w:eastAsia="es-CO"/>
-        </w:rPr>
-      </w:pPr>
-      <w:r>
-        <w:rPr>
-          <w:rFonts w:ascii="Courier New" w:eastAsia="Times New Roman" w:hAnsi="Courier New" w:cs="Courier New"/>
-          <w:color w:val="FFFFFF"/>
-          <w:sz w:val="21"/>
-          <w:szCs w:val="21"/>
-          <w:shd w:val="clear" w:color="auto" w:fill="0C1633"/>
-          <w:lang w:eastAsia="es-CO"/>
+          <w:lang w:val="en-US" w:eastAsia="es-CO"/>
+        </w:rPr>
+      </w:pPr>
+      <w:r>
+        <w:rPr>
+          <w:rFonts w:ascii="Courier New" w:eastAsia="Times New Roman" w:hAnsi="Courier New" w:cs="Courier New"/>
+          <w:color w:val="FFFFFF"/>
+          <w:sz w:val="21"/>
+          <w:szCs w:val="21"/>
+          <w:shd w:val="clear" w:color="auto" w:fill="0C1633"/>
+          <w:lang w:val="en-US" w:eastAsia="es-CO"/>
         </w:rPr>
         <w:t xml:space="preserve">    </w:t>
       </w:r>
@@ -3442,7 +3273,7 @@
           <w:sz w:val="21"/>
           <w:szCs w:val="21"/>
           <w:shd w:val="clear" w:color="auto" w:fill="0C1633"/>
-          <w:lang w:eastAsia="es-CO"/>
+          <w:lang w:val="en-US" w:eastAsia="es-CO"/>
         </w:rPr>
         <w:t>System.out.println</w:t>
       </w:r>
@@ -3454,33 +3285,9 @@
           <w:sz w:val="21"/>
           <w:szCs w:val="21"/>
           <w:shd w:val="clear" w:color="auto" w:fill="0C1633"/>
-          <w:lang w:eastAsia="es-CO"/>
-        </w:rPr>
-        <w:t>(</w:t>
-      </w:r>
-      <w:proofErr w:type="spellStart"/>
-      <w:r>
-        <w:rPr>
-          <w:rFonts w:ascii="Courier New" w:eastAsia="Times New Roman" w:hAnsi="Courier New" w:cs="Courier New"/>
-          <w:color w:val="FFFFFF"/>
-          <w:sz w:val="21"/>
-          <w:szCs w:val="21"/>
-          <w:shd w:val="clear" w:color="auto" w:fill="0C1633"/>
-          <w:lang w:eastAsia="es-CO"/>
-        </w:rPr>
-        <w:t>salary</w:t>
-      </w:r>
-      <w:proofErr w:type="spellEnd"/>
-      <w:r>
-        <w:rPr>
-          <w:rFonts w:ascii="Courier New" w:eastAsia="Times New Roman" w:hAnsi="Courier New" w:cs="Courier New"/>
-          <w:color w:val="FFFFFF"/>
-          <w:sz w:val="21"/>
-          <w:szCs w:val="21"/>
-          <w:shd w:val="clear" w:color="auto" w:fill="0C1633"/>
-          <w:lang w:eastAsia="es-CO"/>
-        </w:rPr>
-        <w:t xml:space="preserve">); </w:t>
+          <w:lang w:val="en-US" w:eastAsia="es-CO"/>
+        </w:rPr>
+        <w:t xml:space="preserve">(salary); </w:t>
       </w:r>
       <w:r>
         <w:rPr>
@@ -3489,7 +3296,7 @@
           <w:sz w:val="21"/>
           <w:szCs w:val="21"/>
           <w:shd w:val="clear" w:color="auto" w:fill="0C1633"/>
-          <w:lang w:eastAsia="es-CO"/>
+          <w:lang w:val="en-US" w:eastAsia="es-CO"/>
         </w:rPr>
         <w:t>// 1500</w:t>
       </w:r>
@@ -3522,7 +3329,7 @@
           <w:sz w:val="21"/>
           <w:szCs w:val="21"/>
           <w:shd w:val="clear" w:color="auto" w:fill="0C1633"/>
-          <w:lang w:eastAsia="es-CO"/>
+          <w:lang w:val="en-US" w:eastAsia="es-CO"/>
         </w:rPr>
       </w:pPr>
     </w:p>
@@ -3564,7 +3371,7 @@
           <w:sz w:val="21"/>
           <w:szCs w:val="21"/>
           <w:shd w:val="clear" w:color="auto" w:fill="0C1633"/>
-          <w:lang w:eastAsia="es-CO"/>
+          <w:lang w:val="en-US" w:eastAsia="es-CO"/>
         </w:rPr>
         <w:t xml:space="preserve">    </w:t>
       </w:r>
@@ -3632,7 +3439,7 @@
           <w:sz w:val="21"/>
           <w:szCs w:val="21"/>
           <w:shd w:val="clear" w:color="auto" w:fill="0C1633"/>
-          <w:lang w:eastAsia="es-CO"/>
+          <w:lang w:val="en-US" w:eastAsia="es-CO"/>
         </w:rPr>
       </w:pPr>
       <w:r>
@@ -3646,6 +3453,17 @@
         </w:rPr>
         <w:t xml:space="preserve">    </w:t>
       </w:r>
+      <w:r>
+        <w:rPr>
+          <w:rFonts w:ascii="Courier New" w:eastAsia="Times New Roman" w:hAnsi="Courier New" w:cs="Courier New"/>
+          <w:color w:val="FFFFFF"/>
+          <w:sz w:val="21"/>
+          <w:szCs w:val="21"/>
+          <w:shd w:val="clear" w:color="auto" w:fill="0C1633"/>
+          <w:lang w:val="en-US" w:eastAsia="es-CO"/>
+        </w:rPr>
+        <w:t xml:space="preserve">String </w:t>
+      </w:r>
       <w:proofErr w:type="spellStart"/>
       <w:r>
         <w:rPr>
@@ -3654,9 +3472,9 @@
           <w:sz w:val="21"/>
           <w:szCs w:val="21"/>
           <w:shd w:val="clear" w:color="auto" w:fill="0C1633"/>
-          <w:lang w:eastAsia="es-CO"/>
-        </w:rPr>
-        <w:t>String</w:t>
+          <w:lang w:val="en-US" w:eastAsia="es-CO"/>
+        </w:rPr>
+        <w:t>employeeName</w:t>
       </w:r>
       <w:proofErr w:type="spellEnd"/>
       <w:r>
@@ -3666,53 +3484,53 @@
           <w:sz w:val="21"/>
           <w:szCs w:val="21"/>
           <w:shd w:val="clear" w:color="auto" w:fill="0C1633"/>
-          <w:lang w:eastAsia="es-CO"/>
-        </w:rPr>
-        <w:t xml:space="preserve"> </w:t>
+          <w:lang w:val="en-US" w:eastAsia="es-CO"/>
+        </w:rPr>
+        <w:t xml:space="preserve"> = </w:t>
+      </w:r>
+      <w:r>
+        <w:rPr>
+          <w:rFonts w:ascii="Courier New" w:eastAsia="Times New Roman" w:hAnsi="Courier New" w:cs="Courier New"/>
+          <w:color w:val="A6E22E"/>
+          <w:sz w:val="21"/>
+          <w:szCs w:val="21"/>
+          <w:shd w:val="clear" w:color="auto" w:fill="0C1633"/>
+          <w:lang w:val="en-US" w:eastAsia="es-CO"/>
+        </w:rPr>
+        <w:t>"</w:t>
       </w:r>
       <w:proofErr w:type="spellStart"/>
       <w:r>
         <w:rPr>
           <w:rFonts w:ascii="Courier New" w:eastAsia="Times New Roman" w:hAnsi="Courier New" w:cs="Courier New"/>
-          <w:color w:val="FFFFFF"/>
-          <w:sz w:val="21"/>
-          <w:szCs w:val="21"/>
-          <w:shd w:val="clear" w:color="auto" w:fill="0C1633"/>
-          <w:lang w:eastAsia="es-CO"/>
-        </w:rPr>
-        <w:t>employeeName</w:t>
+          <w:color w:val="A6E22E"/>
+          <w:sz w:val="21"/>
+          <w:szCs w:val="21"/>
+          <w:shd w:val="clear" w:color="auto" w:fill="0C1633"/>
+          <w:lang w:val="en-US" w:eastAsia="es-CO"/>
+        </w:rPr>
+        <w:t>Anahí</w:t>
       </w:r>
       <w:proofErr w:type="spellEnd"/>
       <w:r>
         <w:rPr>
           <w:rFonts w:ascii="Courier New" w:eastAsia="Times New Roman" w:hAnsi="Courier New" w:cs="Courier New"/>
-          <w:color w:val="FFFFFF"/>
-          <w:sz w:val="21"/>
-          <w:szCs w:val="21"/>
-          <w:shd w:val="clear" w:color="auto" w:fill="0C1633"/>
-          <w:lang w:eastAsia="es-CO"/>
-        </w:rPr>
-        <w:t xml:space="preserve"> = </w:t>
-      </w:r>
-      <w:r>
-        <w:rPr>
-          <w:rFonts w:ascii="Courier New" w:eastAsia="Times New Roman" w:hAnsi="Courier New" w:cs="Courier New"/>
           <w:color w:val="A6E22E"/>
           <w:sz w:val="21"/>
           <w:szCs w:val="21"/>
           <w:shd w:val="clear" w:color="auto" w:fill="0C1633"/>
-          <w:lang w:eastAsia="es-CO"/>
-        </w:rPr>
-        <w:t>"Anahí"</w:t>
-      </w:r>
-      <w:r>
-        <w:rPr>
-          <w:rFonts w:ascii="Courier New" w:eastAsia="Times New Roman" w:hAnsi="Courier New" w:cs="Courier New"/>
-          <w:color w:val="FFFFFF"/>
-          <w:sz w:val="21"/>
-          <w:szCs w:val="21"/>
-          <w:shd w:val="clear" w:color="auto" w:fill="0C1633"/>
-          <w:lang w:eastAsia="es-CO"/>
+          <w:lang w:val="en-US" w:eastAsia="es-CO"/>
+        </w:rPr>
+        <w:t>"</w:t>
+      </w:r>
+      <w:r>
+        <w:rPr>
+          <w:rFonts w:ascii="Courier New" w:eastAsia="Times New Roman" w:hAnsi="Courier New" w:cs="Courier New"/>
+          <w:color w:val="FFFFFF"/>
+          <w:sz w:val="21"/>
+          <w:szCs w:val="21"/>
+          <w:shd w:val="clear" w:color="auto" w:fill="0C1633"/>
+          <w:lang w:val="en-US" w:eastAsia="es-CO"/>
         </w:rPr>
         <w:t>;</w:t>
       </w:r>
@@ -3745,17 +3563,17 @@
           <w:sz w:val="21"/>
           <w:szCs w:val="21"/>
           <w:shd w:val="clear" w:color="auto" w:fill="0C1633"/>
-          <w:lang w:eastAsia="es-CO"/>
-        </w:rPr>
-      </w:pPr>
-      <w:r>
-        <w:rPr>
-          <w:rFonts w:ascii="Courier New" w:eastAsia="Times New Roman" w:hAnsi="Courier New" w:cs="Courier New"/>
-          <w:color w:val="FFFFFF"/>
-          <w:sz w:val="21"/>
-          <w:szCs w:val="21"/>
-          <w:shd w:val="clear" w:color="auto" w:fill="0C1633"/>
-          <w:lang w:eastAsia="es-CO"/>
+          <w:lang w:val="en-US" w:eastAsia="es-CO"/>
+        </w:rPr>
+      </w:pPr>
+      <w:r>
+        <w:rPr>
+          <w:rFonts w:ascii="Courier New" w:eastAsia="Times New Roman" w:hAnsi="Courier New" w:cs="Courier New"/>
+          <w:color w:val="FFFFFF"/>
+          <w:sz w:val="21"/>
+          <w:szCs w:val="21"/>
+          <w:shd w:val="clear" w:color="auto" w:fill="0C1633"/>
+          <w:lang w:val="en-US" w:eastAsia="es-CO"/>
         </w:rPr>
         <w:t xml:space="preserve">    </w:t>
       </w:r>
@@ -3767,7 +3585,7 @@
           <w:sz w:val="21"/>
           <w:szCs w:val="21"/>
           <w:shd w:val="clear" w:color="auto" w:fill="0C1633"/>
-          <w:lang w:eastAsia="es-CO"/>
+          <w:lang w:val="en-US" w:eastAsia="es-CO"/>
         </w:rPr>
         <w:t>employeeName</w:t>
       </w:r>
@@ -3779,7 +3597,7 @@
           <w:sz w:val="21"/>
           <w:szCs w:val="21"/>
           <w:shd w:val="clear" w:color="auto" w:fill="0C1633"/>
-          <w:lang w:eastAsia="es-CO"/>
+          <w:lang w:val="en-US" w:eastAsia="es-CO"/>
         </w:rPr>
         <w:t xml:space="preserve"> = </w:t>
       </w:r>
@@ -3791,7 +3609,7 @@
           <w:sz w:val="21"/>
           <w:szCs w:val="21"/>
           <w:shd w:val="clear" w:color="auto" w:fill="0C1633"/>
-          <w:lang w:eastAsia="es-CO"/>
+          <w:lang w:val="en-US" w:eastAsia="es-CO"/>
         </w:rPr>
         <w:t>employeeName</w:t>
       </w:r>
@@ -3803,7 +3621,7 @@
           <w:sz w:val="21"/>
           <w:szCs w:val="21"/>
           <w:shd w:val="clear" w:color="auto" w:fill="0C1633"/>
-          <w:lang w:eastAsia="es-CO"/>
+          <w:lang w:val="en-US" w:eastAsia="es-CO"/>
         </w:rPr>
         <w:t xml:space="preserve"> + </w:t>
       </w:r>
@@ -3814,7 +3632,7 @@
           <w:sz w:val="21"/>
           <w:szCs w:val="21"/>
           <w:shd w:val="clear" w:color="auto" w:fill="0C1633"/>
-          <w:lang w:eastAsia="es-CO"/>
+          <w:lang w:val="en-US" w:eastAsia="es-CO"/>
         </w:rPr>
         <w:t>"Salgado"</w:t>
       </w:r>
@@ -3825,7 +3643,7 @@
           <w:sz w:val="21"/>
           <w:szCs w:val="21"/>
           <w:shd w:val="clear" w:color="auto" w:fill="0C1633"/>
-          <w:lang w:eastAsia="es-CO"/>
+          <w:lang w:val="en-US" w:eastAsia="es-CO"/>
         </w:rPr>
         <w:t>;</w:t>
       </w:r>
@@ -3858,17 +3676,17 @@
           <w:sz w:val="21"/>
           <w:szCs w:val="21"/>
           <w:shd w:val="clear" w:color="auto" w:fill="0C1633"/>
-          <w:lang w:eastAsia="es-CO"/>
-        </w:rPr>
-      </w:pPr>
-      <w:r>
-        <w:rPr>
-          <w:rFonts w:ascii="Courier New" w:eastAsia="Times New Roman" w:hAnsi="Courier New" w:cs="Courier New"/>
-          <w:color w:val="FFFFFF"/>
-          <w:sz w:val="21"/>
-          <w:szCs w:val="21"/>
-          <w:shd w:val="clear" w:color="auto" w:fill="0C1633"/>
-          <w:lang w:eastAsia="es-CO"/>
+          <w:lang w:val="en-US" w:eastAsia="es-CO"/>
+        </w:rPr>
+      </w:pPr>
+      <w:r>
+        <w:rPr>
+          <w:rFonts w:ascii="Courier New" w:eastAsia="Times New Roman" w:hAnsi="Courier New" w:cs="Courier New"/>
+          <w:color w:val="FFFFFF"/>
+          <w:sz w:val="21"/>
+          <w:szCs w:val="21"/>
+          <w:shd w:val="clear" w:color="auto" w:fill="0C1633"/>
+          <w:lang w:val="en-US" w:eastAsia="es-CO"/>
         </w:rPr>
         <w:t xml:space="preserve">    </w:t>
       </w:r>
@@ -3880,7 +3698,7 @@
           <w:sz w:val="21"/>
           <w:szCs w:val="21"/>
           <w:shd w:val="clear" w:color="auto" w:fill="0C1633"/>
-          <w:lang w:eastAsia="es-CO"/>
+          <w:lang w:val="en-US" w:eastAsia="es-CO"/>
         </w:rPr>
         <w:t>System.out.println</w:t>
       </w:r>
@@ -3892,44 +3710,44 @@
           <w:sz w:val="21"/>
           <w:szCs w:val="21"/>
           <w:shd w:val="clear" w:color="auto" w:fill="0C1633"/>
-          <w:lang w:eastAsia="es-CO"/>
-        </w:rPr>
-        <w:t>(</w:t>
+          <w:lang w:val="en-US" w:eastAsia="es-CO"/>
+        </w:rPr>
+        <w:t xml:space="preserve">(salary); </w:t>
+      </w:r>
+      <w:r>
+        <w:rPr>
+          <w:rFonts w:ascii="Courier New" w:eastAsia="Times New Roman" w:hAnsi="Courier New" w:cs="Courier New"/>
+          <w:color w:val="75715E"/>
+          <w:sz w:val="21"/>
+          <w:szCs w:val="21"/>
+          <w:shd w:val="clear" w:color="auto" w:fill="0C1633"/>
+          <w:lang w:val="en-US" w:eastAsia="es-CO"/>
+        </w:rPr>
+        <w:t xml:space="preserve">// </w:t>
       </w:r>
       <w:proofErr w:type="spellStart"/>
       <w:r>
         <w:rPr>
           <w:rFonts w:ascii="Courier New" w:eastAsia="Times New Roman" w:hAnsi="Courier New" w:cs="Courier New"/>
-          <w:color w:val="FFFFFF"/>
-          <w:sz w:val="21"/>
-          <w:szCs w:val="21"/>
-          <w:shd w:val="clear" w:color="auto" w:fill="0C1633"/>
-          <w:lang w:eastAsia="es-CO"/>
-        </w:rPr>
-        <w:t>salary</w:t>
+          <w:color w:val="75715E"/>
+          <w:sz w:val="21"/>
+          <w:szCs w:val="21"/>
+          <w:shd w:val="clear" w:color="auto" w:fill="0C1633"/>
+          <w:lang w:val="en-US" w:eastAsia="es-CO"/>
+        </w:rPr>
+        <w:t>Anahí</w:t>
       </w:r>
       <w:proofErr w:type="spellEnd"/>
       <w:r>
         <w:rPr>
           <w:rFonts w:ascii="Courier New" w:eastAsia="Times New Roman" w:hAnsi="Courier New" w:cs="Courier New"/>
-          <w:color w:val="FFFFFF"/>
-          <w:sz w:val="21"/>
-          <w:szCs w:val="21"/>
-          <w:shd w:val="clear" w:color="auto" w:fill="0C1633"/>
-          <w:lang w:eastAsia="es-CO"/>
-        </w:rPr>
-        <w:t xml:space="preserve">); </w:t>
-      </w:r>
-      <w:r>
-        <w:rPr>
-          <w:rFonts w:ascii="Courier New" w:eastAsia="Times New Roman" w:hAnsi="Courier New" w:cs="Courier New"/>
           <w:color w:val="75715E"/>
           <w:sz w:val="21"/>
           <w:szCs w:val="21"/>
           <w:shd w:val="clear" w:color="auto" w:fill="0C1633"/>
-          <w:lang w:eastAsia="es-CO"/>
-        </w:rPr>
-        <w:t>// Anahí Salgado</w:t>
+          <w:lang w:val="en-US" w:eastAsia="es-CO"/>
+        </w:rPr>
+        <w:t xml:space="preserve"> Salgado</w:t>
       </w:r>
     </w:p>
     <w:p>
@@ -3960,7 +3778,7 @@
           <w:sz w:val="21"/>
           <w:szCs w:val="21"/>
           <w:shd w:val="clear" w:color="auto" w:fill="0C1633"/>
-          <w:lang w:eastAsia="es-CO"/>
+          <w:lang w:val="en-US" w:eastAsia="es-CO"/>
         </w:rPr>
       </w:pPr>
     </w:p>
@@ -4002,7 +3820,7 @@
           <w:sz w:val="21"/>
           <w:szCs w:val="21"/>
           <w:shd w:val="clear" w:color="auto" w:fill="0C1633"/>
-          <w:lang w:eastAsia="es-CO"/>
+          <w:lang w:val="en-US" w:eastAsia="es-CO"/>
         </w:rPr>
         <w:t xml:space="preserve">    </w:t>
       </w:r>
@@ -4838,6 +4656,7 @@
           <w:sz w:val="21"/>
           <w:szCs w:val="21"/>
           <w:shd w:val="clear" w:color="auto" w:fill="0C1633"/>
+          <w:lang w:val="en-US"/>
         </w:rPr>
       </w:pPr>
       <w:r>
@@ -4847,30 +4666,9 @@
           <w:sz w:val="21"/>
           <w:szCs w:val="21"/>
           <w:shd w:val="clear" w:color="auto" w:fill="0C1633"/>
-        </w:rPr>
-        <w:t xml:space="preserve">// </w:t>
-      </w:r>
-      <w:proofErr w:type="spellStart"/>
-      <w:r>
-        <w:rPr>
-          <w:rStyle w:val="hljs-comment"/>
-          <w:color w:val="75715E"/>
-          <w:sz w:val="21"/>
-          <w:szCs w:val="21"/>
-          <w:shd w:val="clear" w:color="auto" w:fill="0C1633"/>
-        </w:rPr>
-        <w:t>Upper</w:t>
-      </w:r>
-      <w:proofErr w:type="spellEnd"/>
-      <w:r>
-        <w:rPr>
-          <w:rStyle w:val="hljs-comment"/>
-          <w:color w:val="75715E"/>
-          <w:sz w:val="21"/>
-          <w:szCs w:val="21"/>
-          <w:shd w:val="clear" w:color="auto" w:fill="0C1633"/>
-        </w:rPr>
-        <w:t xml:space="preserve"> Camel Case:</w:t>
+          <w:lang w:val="en-US"/>
+        </w:rPr>
+        <w:t>// Upper Camel Case:</w:t>
       </w:r>
     </w:p>
     <w:p>
@@ -4883,9 +4681,9 @@
           <w:sz w:val="21"/>
           <w:szCs w:val="21"/>
           <w:shd w:val="clear" w:color="auto" w:fill="0C1633"/>
-        </w:rPr>
-      </w:pPr>
-      <w:proofErr w:type="spellStart"/>
+          <w:lang w:val="en-US"/>
+        </w:rPr>
+      </w:pPr>
       <w:r>
         <w:rPr>
           <w:rStyle w:val="hljs-keyword"/>
@@ -4895,10 +4693,10 @@
           <w:sz w:val="21"/>
           <w:szCs w:val="21"/>
           <w:shd w:val="clear" w:color="auto" w:fill="0C1633"/>
+          <w:lang w:val="en-US"/>
         </w:rPr>
         <w:t>class</w:t>
       </w:r>
-      <w:proofErr w:type="spellEnd"/>
       <w:r>
         <w:rPr>
           <w:rStyle w:val="hljs-class"/>
@@ -4906,6 +4704,7 @@
           <w:sz w:val="21"/>
           <w:szCs w:val="21"/>
           <w:shd w:val="clear" w:color="auto" w:fill="0C1633"/>
+          <w:lang w:val="en-US"/>
         </w:rPr>
         <w:t xml:space="preserve"> </w:t>
       </w:r>
@@ -4919,6 +4718,7 @@
           <w:sz w:val="21"/>
           <w:szCs w:val="21"/>
           <w:shd w:val="clear" w:color="auto" w:fill="0C1633"/>
+          <w:lang w:val="en-US"/>
         </w:rPr>
         <w:t>SoyUnaClase</w:t>
       </w:r>
@@ -4930,6 +4730,7 @@
           <w:sz w:val="21"/>
           <w:szCs w:val="21"/>
           <w:shd w:val="clear" w:color="auto" w:fill="0C1633"/>
+          <w:lang w:val="en-US"/>
         </w:rPr>
         <w:t xml:space="preserve"> </w:t>
       </w:r>
@@ -4940,6 +4741,7 @@
           <w:sz w:val="21"/>
           <w:szCs w:val="21"/>
           <w:shd w:val="clear" w:color="auto" w:fill="0C1633"/>
+          <w:lang w:val="en-US"/>
         </w:rPr>
         <w:t>{};</w:t>
       </w:r>
@@ -4954,6 +4756,7 @@
           <w:sz w:val="21"/>
           <w:szCs w:val="21"/>
           <w:shd w:val="clear" w:color="auto" w:fill="0C1633"/>
+          <w:lang w:val="en-US"/>
         </w:rPr>
       </w:pPr>
     </w:p>
@@ -4967,6 +4770,7 @@
           <w:sz w:val="21"/>
           <w:szCs w:val="21"/>
           <w:shd w:val="clear" w:color="auto" w:fill="0C1633"/>
+          <w:lang w:val="en-US"/>
         </w:rPr>
       </w:pPr>
       <w:r>
@@ -4976,30 +4780,9 @@
           <w:sz w:val="21"/>
           <w:szCs w:val="21"/>
           <w:shd w:val="clear" w:color="auto" w:fill="0C1633"/>
-        </w:rPr>
-        <w:t xml:space="preserve">// </w:t>
-      </w:r>
-      <w:proofErr w:type="spellStart"/>
-      <w:r>
-        <w:rPr>
-          <w:rStyle w:val="hljs-comment"/>
-          <w:color w:val="75715E"/>
-          <w:sz w:val="21"/>
-          <w:szCs w:val="21"/>
-          <w:shd w:val="clear" w:color="auto" w:fill="0C1633"/>
-        </w:rPr>
-        <w:t>Lower</w:t>
-      </w:r>
-      <w:proofErr w:type="spellEnd"/>
-      <w:r>
-        <w:rPr>
-          <w:rStyle w:val="hljs-comment"/>
-          <w:color w:val="75715E"/>
-          <w:sz w:val="21"/>
-          <w:szCs w:val="21"/>
-          <w:shd w:val="clear" w:color="auto" w:fill="0C1633"/>
-        </w:rPr>
-        <w:t xml:space="preserve"> Camel Case</w:t>
+          <w:lang w:val="en-US"/>
+        </w:rPr>
+        <w:t>// Lower Camel Case</w:t>
       </w:r>
     </w:p>
     <w:p>
@@ -5012,9 +4795,9 @@
           <w:sz w:val="21"/>
           <w:szCs w:val="21"/>
           <w:shd w:val="clear" w:color="auto" w:fill="0C1633"/>
-        </w:rPr>
-      </w:pPr>
-      <w:proofErr w:type="spellStart"/>
+          <w:lang w:val="en-US"/>
+        </w:rPr>
+      </w:pPr>
       <w:r>
         <w:rPr>
           <w:rStyle w:val="hljs-keyword"/>
@@ -5024,9 +4807,33 @@
           <w:sz w:val="21"/>
           <w:szCs w:val="21"/>
           <w:shd w:val="clear" w:color="auto" w:fill="0C1633"/>
+          <w:lang w:val="en-US"/>
         </w:rPr>
         <w:t>int</w:t>
       </w:r>
+      <w:r>
+        <w:rPr>
+          <w:rStyle w:val="CdigoHTML"/>
+          <w:color w:val="FFFFFF"/>
+          <w:sz w:val="21"/>
+          <w:szCs w:val="21"/>
+          <w:shd w:val="clear" w:color="auto" w:fill="0C1633"/>
+          <w:lang w:val="en-US"/>
+        </w:rPr>
+        <w:t xml:space="preserve"> </w:t>
+      </w:r>
+      <w:proofErr w:type="spellStart"/>
+      <w:r>
+        <w:rPr>
+          <w:rStyle w:val="CdigoHTML"/>
+          <w:color w:val="FFFFFF"/>
+          <w:sz w:val="21"/>
+          <w:szCs w:val="21"/>
+          <w:shd w:val="clear" w:color="auto" w:fill="0C1633"/>
+          <w:lang w:val="en-US"/>
+        </w:rPr>
+        <w:t>soyUnNumeroInt</w:t>
+      </w:r>
       <w:proofErr w:type="spellEnd"/>
       <w:r>
         <w:rPr>
@@ -5035,10 +4842,21 @@
           <w:sz w:val="21"/>
           <w:szCs w:val="21"/>
           <w:shd w:val="clear" w:color="auto" w:fill="0C1633"/>
-        </w:rPr>
-        <w:t xml:space="preserve"> </w:t>
-      </w:r>
-      <w:proofErr w:type="spellStart"/>
+          <w:lang w:val="en-US"/>
+        </w:rPr>
+        <w:t xml:space="preserve"> = </w:t>
+      </w:r>
+      <w:r>
+        <w:rPr>
+          <w:rStyle w:val="hljs-number"/>
+          <w:color w:val="FFFFFF"/>
+          <w:sz w:val="21"/>
+          <w:szCs w:val="21"/>
+          <w:shd w:val="clear" w:color="auto" w:fill="0C1633"/>
+          <w:lang w:val="en-US"/>
+        </w:rPr>
+        <w:t>10</w:t>
+      </w:r>
       <w:r>
         <w:rPr>
           <w:rStyle w:val="CdigoHTML"/>
@@ -5046,37 +4864,7 @@
           <w:sz w:val="21"/>
           <w:szCs w:val="21"/>
           <w:shd w:val="clear" w:color="auto" w:fill="0C1633"/>
-        </w:rPr>
-        <w:t>soyUnNumeroInt</w:t>
-      </w:r>
-      <w:proofErr w:type="spellEnd"/>
-      <w:r>
-        <w:rPr>
-          <w:rStyle w:val="CdigoHTML"/>
-          <w:color w:val="FFFFFF"/>
-          <w:sz w:val="21"/>
-          <w:szCs w:val="21"/>
-          <w:shd w:val="clear" w:color="auto" w:fill="0C1633"/>
-        </w:rPr>
-        <w:t xml:space="preserve"> = </w:t>
-      </w:r>
-      <w:r>
-        <w:rPr>
-          <w:rStyle w:val="hljs-number"/>
-          <w:color w:val="FFFFFF"/>
-          <w:sz w:val="21"/>
-          <w:szCs w:val="21"/>
-          <w:shd w:val="clear" w:color="auto" w:fill="0C1633"/>
-        </w:rPr>
-        <w:t>10</w:t>
-      </w:r>
-      <w:r>
-        <w:rPr>
-          <w:rStyle w:val="CdigoHTML"/>
-          <w:color w:val="FFFFFF"/>
-          <w:sz w:val="21"/>
-          <w:szCs w:val="21"/>
-          <w:shd w:val="clear" w:color="auto" w:fill="0C1633"/>
+          <w:lang w:val="en-US"/>
         </w:rPr>
         <w:t>;</w:t>
       </w:r>
@@ -5864,7 +5652,7 @@
           <w:color w:val="BECDE3"/>
           <w:sz w:val="24"/>
           <w:szCs w:val="24"/>
-          <w:lang w:eastAsia="es-CO"/>
+          <w:lang w:val="en-US" w:eastAsia="es-CO"/>
         </w:rPr>
       </w:pPr>
       <w:r>
@@ -5873,9 +5661,31 @@
           <w:color w:val="BECDE3"/>
           <w:sz w:val="24"/>
           <w:szCs w:val="24"/>
-          <w:lang w:eastAsia="es-CO"/>
-        </w:rPr>
-        <w:t>Por ejemplo:</w:t>
+          <w:lang w:val="en-US" w:eastAsia="es-CO"/>
+        </w:rPr>
+        <w:t xml:space="preserve">Por </w:t>
+      </w:r>
+      <w:proofErr w:type="spellStart"/>
+      <w:r>
+        <w:rPr>
+          <w:rFonts w:ascii="Roboto" w:eastAsia="Times New Roman" w:hAnsi="Roboto" w:cs="Times New Roman"/>
+          <w:color w:val="BECDE3"/>
+          <w:sz w:val="24"/>
+          <w:szCs w:val="24"/>
+          <w:lang w:val="en-US" w:eastAsia="es-CO"/>
+        </w:rPr>
+        <w:t>ejemplo</w:t>
+      </w:r>
+      <w:proofErr w:type="spellEnd"/>
+      <w:r>
+        <w:rPr>
+          <w:rFonts w:ascii="Roboto" w:eastAsia="Times New Roman" w:hAnsi="Roboto" w:cs="Times New Roman"/>
+          <w:color w:val="BECDE3"/>
+          <w:sz w:val="24"/>
+          <w:szCs w:val="24"/>
+          <w:lang w:val="en-US" w:eastAsia="es-CO"/>
+        </w:rPr>
+        <w:t>:</w:t>
       </w:r>
     </w:p>
     <w:p>
@@ -5906,7 +5716,7 @@
           <w:sz w:val="21"/>
           <w:szCs w:val="21"/>
           <w:shd w:val="clear" w:color="auto" w:fill="0C1633"/>
-          <w:lang w:eastAsia="es-CO"/>
+          <w:lang w:val="en-US" w:eastAsia="es-CO"/>
         </w:rPr>
       </w:pPr>
       <w:r>
@@ -5916,33 +5726,9 @@
           <w:sz w:val="21"/>
           <w:szCs w:val="21"/>
           <w:shd w:val="clear" w:color="auto" w:fill="0C1633"/>
-          <w:lang w:eastAsia="es-CO"/>
-        </w:rPr>
-        <w:t xml:space="preserve">// </w:t>
-      </w:r>
-      <w:proofErr w:type="spellStart"/>
-      <w:r>
-        <w:rPr>
-          <w:rFonts w:ascii="Courier New" w:eastAsia="Times New Roman" w:hAnsi="Courier New" w:cs="Courier New"/>
-          <w:color w:val="75715E"/>
-          <w:sz w:val="21"/>
-          <w:szCs w:val="21"/>
-          <w:shd w:val="clear" w:color="auto" w:fill="0C1633"/>
-          <w:lang w:eastAsia="es-CO"/>
-        </w:rPr>
-        <w:t>Double</w:t>
-      </w:r>
-      <w:proofErr w:type="spellEnd"/>
-      <w:r>
-        <w:rPr>
-          <w:rFonts w:ascii="Courier New" w:eastAsia="Times New Roman" w:hAnsi="Courier New" w:cs="Courier New"/>
-          <w:color w:val="75715E"/>
-          <w:sz w:val="21"/>
-          <w:szCs w:val="21"/>
-          <w:shd w:val="clear" w:color="auto" w:fill="0C1633"/>
-          <w:lang w:eastAsia="es-CO"/>
-        </w:rPr>
-        <w:t>:</w:t>
+          <w:lang w:val="en-US" w:eastAsia="es-CO"/>
+        </w:rPr>
+        <w:t>// Double:</w:t>
       </w:r>
     </w:p>
     <w:p>
@@ -5973,10 +5759,9 @@
           <w:sz w:val="21"/>
           <w:szCs w:val="21"/>
           <w:shd w:val="clear" w:color="auto" w:fill="0C1633"/>
-          <w:lang w:eastAsia="es-CO"/>
-        </w:rPr>
-      </w:pPr>
-      <w:proofErr w:type="spellStart"/>
+          <w:lang w:val="en-US" w:eastAsia="es-CO"/>
+        </w:rPr>
+      </w:pPr>
       <w:r>
         <w:rPr>
           <w:rFonts w:ascii="Courier New" w:eastAsia="Times New Roman" w:hAnsi="Courier New" w:cs="Courier New"/>
@@ -5986,10 +5771,33 @@
           <w:sz w:val="21"/>
           <w:szCs w:val="21"/>
           <w:shd w:val="clear" w:color="auto" w:fill="0C1633"/>
-          <w:lang w:eastAsia="es-CO"/>
+          <w:lang w:val="en-US" w:eastAsia="es-CO"/>
         </w:rPr>
         <w:t>double</w:t>
       </w:r>
+      <w:r>
+        <w:rPr>
+          <w:rFonts w:ascii="Courier New" w:eastAsia="Times New Roman" w:hAnsi="Courier New" w:cs="Courier New"/>
+          <w:color w:val="FFFFFF"/>
+          <w:sz w:val="21"/>
+          <w:szCs w:val="21"/>
+          <w:shd w:val="clear" w:color="auto" w:fill="0C1633"/>
+          <w:lang w:val="en-US" w:eastAsia="es-CO"/>
+        </w:rPr>
+        <w:t xml:space="preserve"> </w:t>
+      </w:r>
+      <w:proofErr w:type="spellStart"/>
+      <w:r>
+        <w:rPr>
+          <w:rFonts w:ascii="Courier New" w:eastAsia="Times New Roman" w:hAnsi="Courier New" w:cs="Courier New"/>
+          <w:color w:val="FFFFFF"/>
+          <w:sz w:val="21"/>
+          <w:szCs w:val="21"/>
+          <w:shd w:val="clear" w:color="auto" w:fill="0C1633"/>
+          <w:lang w:val="en-US" w:eastAsia="es-CO"/>
+        </w:rPr>
+        <w:t>nD</w:t>
+      </w:r>
       <w:proofErr w:type="spellEnd"/>
       <w:r>
         <w:rPr>
@@ -5998,31 +5806,7 @@
           <w:sz w:val="21"/>
           <w:szCs w:val="21"/>
           <w:shd w:val="clear" w:color="auto" w:fill="0C1633"/>
-          <w:lang w:eastAsia="es-CO"/>
-        </w:rPr>
-        <w:t xml:space="preserve"> </w:t>
-      </w:r>
-      <w:proofErr w:type="spellStart"/>
-      <w:r>
-        <w:rPr>
-          <w:rFonts w:ascii="Courier New" w:eastAsia="Times New Roman" w:hAnsi="Courier New" w:cs="Courier New"/>
-          <w:color w:val="FFFFFF"/>
-          <w:sz w:val="21"/>
-          <w:szCs w:val="21"/>
-          <w:shd w:val="clear" w:color="auto" w:fill="0C1633"/>
-          <w:lang w:eastAsia="es-CO"/>
-        </w:rPr>
-        <w:t>nD</w:t>
-      </w:r>
-      <w:proofErr w:type="spellEnd"/>
-      <w:r>
-        <w:rPr>
-          <w:rFonts w:ascii="Courier New" w:eastAsia="Times New Roman" w:hAnsi="Courier New" w:cs="Courier New"/>
-          <w:color w:val="FFFFFF"/>
-          <w:sz w:val="21"/>
-          <w:szCs w:val="21"/>
-          <w:shd w:val="clear" w:color="auto" w:fill="0C1633"/>
-          <w:lang w:eastAsia="es-CO"/>
+          <w:lang w:val="en-US" w:eastAsia="es-CO"/>
         </w:rPr>
         <w:t xml:space="preserve"> = 123.456123456;</w:t>
       </w:r>
@@ -6055,7 +5839,7 @@
           <w:sz w:val="21"/>
           <w:szCs w:val="21"/>
           <w:shd w:val="clear" w:color="auto" w:fill="0C1633"/>
-          <w:lang w:eastAsia="es-CO"/>
+          <w:lang w:val="en-US" w:eastAsia="es-CO"/>
         </w:rPr>
       </w:pPr>
     </w:p>
@@ -6087,7 +5871,7 @@
           <w:sz w:val="21"/>
           <w:szCs w:val="21"/>
           <w:shd w:val="clear" w:color="auto" w:fill="0C1633"/>
-          <w:lang w:eastAsia="es-CO"/>
+          <w:lang w:val="en-US" w:eastAsia="es-CO"/>
         </w:rPr>
       </w:pPr>
       <w:r>
@@ -6097,23 +5881,10 @@
           <w:sz w:val="21"/>
           <w:szCs w:val="21"/>
           <w:shd w:val="clear" w:color="auto" w:fill="0C1633"/>
-          <w:lang w:eastAsia="es-CO"/>
-        </w:rPr>
-        <w:t xml:space="preserve">// </w:t>
-      </w:r>
-      <w:proofErr w:type="spellStart"/>
-      <w:r>
-        <w:rPr>
-          <w:rFonts w:ascii="Courier New" w:eastAsia="Times New Roman" w:hAnsi="Courier New" w:cs="Courier New"/>
-          <w:color w:val="75715E"/>
-          <w:sz w:val="21"/>
-          <w:szCs w:val="21"/>
-          <w:shd w:val="clear" w:color="auto" w:fill="0C1633"/>
-          <w:lang w:eastAsia="es-CO"/>
-        </w:rPr>
-        <w:t>Float</w:t>
-      </w:r>
-      <w:proofErr w:type="spellEnd"/>
+          <w:lang w:val="en-US" w:eastAsia="es-CO"/>
+        </w:rPr>
+        <w:t>// Float</w:t>
+      </w:r>
     </w:p>
     <w:p>
       <w:pPr>
@@ -6142,10 +5913,9 @@
           <w:color w:val="FFFFFF"/>
           <w:sz w:val="21"/>
           <w:szCs w:val="21"/>
-          <w:lang w:eastAsia="es-CO"/>
-        </w:rPr>
-      </w:pPr>
-      <w:proofErr w:type="spellStart"/>
+          <w:lang w:val="en-US" w:eastAsia="es-CO"/>
+        </w:rPr>
+      </w:pPr>
       <w:r>
         <w:rPr>
           <w:rFonts w:ascii="Courier New" w:eastAsia="Times New Roman" w:hAnsi="Courier New" w:cs="Courier New"/>
@@ -6155,10 +5925,33 @@
           <w:sz w:val="21"/>
           <w:szCs w:val="21"/>
           <w:shd w:val="clear" w:color="auto" w:fill="0C1633"/>
-          <w:lang w:eastAsia="es-CO"/>
+          <w:lang w:val="en-US" w:eastAsia="es-CO"/>
         </w:rPr>
         <w:t>float</w:t>
       </w:r>
+      <w:r>
+        <w:rPr>
+          <w:rFonts w:ascii="Courier New" w:eastAsia="Times New Roman" w:hAnsi="Courier New" w:cs="Courier New"/>
+          <w:color w:val="FFFFFF"/>
+          <w:sz w:val="21"/>
+          <w:szCs w:val="21"/>
+          <w:shd w:val="clear" w:color="auto" w:fill="0C1633"/>
+          <w:lang w:val="en-US" w:eastAsia="es-CO"/>
+        </w:rPr>
+        <w:t xml:space="preserve"> </w:t>
+      </w:r>
+      <w:proofErr w:type="spellStart"/>
+      <w:r>
+        <w:rPr>
+          <w:rFonts w:ascii="Courier New" w:eastAsia="Times New Roman" w:hAnsi="Courier New" w:cs="Courier New"/>
+          <w:color w:val="FFFFFF"/>
+          <w:sz w:val="21"/>
+          <w:szCs w:val="21"/>
+          <w:shd w:val="clear" w:color="auto" w:fill="0C1633"/>
+          <w:lang w:val="en-US" w:eastAsia="es-CO"/>
+        </w:rPr>
+        <w:t>nF</w:t>
+      </w:r>
       <w:proofErr w:type="spellEnd"/>
       <w:r>
         <w:rPr>
@@ -6167,36 +5960,18 @@
           <w:sz w:val="21"/>
           <w:szCs w:val="21"/>
           <w:shd w:val="clear" w:color="auto" w:fill="0C1633"/>
-          <w:lang w:eastAsia="es-CO"/>
-        </w:rPr>
-        <w:t xml:space="preserve"> </w:t>
-      </w:r>
-      <w:proofErr w:type="spellStart"/>
-      <w:r>
-        <w:rPr>
-          <w:rFonts w:ascii="Courier New" w:eastAsia="Times New Roman" w:hAnsi="Courier New" w:cs="Courier New"/>
-          <w:color w:val="FFFFFF"/>
-          <w:sz w:val="21"/>
-          <w:szCs w:val="21"/>
-          <w:shd w:val="clear" w:color="auto" w:fill="0C1633"/>
-          <w:lang w:eastAsia="es-CO"/>
-        </w:rPr>
-        <w:t>nF</w:t>
-      </w:r>
-      <w:proofErr w:type="spellEnd"/>
-      <w:r>
-        <w:rPr>
-          <w:rFonts w:ascii="Courier New" w:eastAsia="Times New Roman" w:hAnsi="Courier New" w:cs="Courier New"/>
-          <w:color w:val="FFFFFF"/>
-          <w:sz w:val="21"/>
-          <w:szCs w:val="21"/>
-          <w:shd w:val="clear" w:color="auto" w:fill="0C1633"/>
-          <w:lang w:eastAsia="es-CO"/>
+          <w:lang w:val="en-US" w:eastAsia="es-CO"/>
         </w:rPr>
         <w:t xml:space="preserve"> = 123.456F;</w:t>
       </w:r>
     </w:p>
-    <w:p/>
+    <w:p>
+      <w:pPr>
+        <w:rPr>
+          <w:lang w:val="en-US"/>
+        </w:rPr>
+      </w:pPr>
+    </w:p>
     <w:p>
       <w:pPr>
         <w:pStyle w:val="Ttulo1"/>
@@ -6239,6 +6014,448 @@
         <w:t>boolean</w:t>
       </w:r>
       <w:proofErr w:type="spellEnd"/>
+    </w:p>
+    <w:p>
+      <w:pPr>
+        <w:numPr>
+          <w:ilvl w:val="0"/>
+          <w:numId w:val="4"/>
+        </w:numPr>
+        <w:shd w:val="clear" w:color="auto" w:fill="121F3D"/>
+        <w:spacing w:after="0" w:line="240" w:lineRule="auto"/>
+        <w:rPr>
+          <w:rFonts w:ascii="Roboto" w:eastAsia="Times New Roman" w:hAnsi="Roboto" w:cs="Times New Roman"/>
+          <w:color w:val="BECDE3"/>
+          <w:sz w:val="24"/>
+          <w:szCs w:val="24"/>
+          <w:lang w:eastAsia="es-CO"/>
+        </w:rPr>
+      </w:pPr>
+      <w:proofErr w:type="spellStart"/>
+      <w:r>
+        <w:rPr>
+          <w:rFonts w:ascii="Courier New" w:eastAsia="Times New Roman" w:hAnsi="Courier New" w:cs="Courier New"/>
+          <w:b/>
+          <w:bCs/>
+          <w:color w:val="BECDE3"/>
+          <w:sz w:val="20"/>
+          <w:szCs w:val="20"/>
+          <w:shd w:val="clear" w:color="auto" w:fill="0C1633"/>
+          <w:lang w:eastAsia="es-CO"/>
+        </w:rPr>
+        <w:t>char</w:t>
+      </w:r>
+      <w:proofErr w:type="spellEnd"/>
+      <w:r>
+        <w:rPr>
+          <w:rFonts w:ascii="Roboto" w:eastAsia="Times New Roman" w:hAnsi="Roboto" w:cs="Times New Roman"/>
+          <w:color w:val="BECDE3"/>
+          <w:sz w:val="24"/>
+          <w:szCs w:val="24"/>
+          <w:lang w:eastAsia="es-CO"/>
+        </w:rPr>
+        <w:t>: Ocupa 2 bytes y solo puede almacenar 1 dígito, debemos usar comillas simples en vez de comillas dobles.</w:t>
+      </w:r>
+    </w:p>
+    <w:p>
+      <w:pPr>
+        <w:numPr>
+          <w:ilvl w:val="0"/>
+          <w:numId w:val="4"/>
+        </w:numPr>
+        <w:shd w:val="clear" w:color="auto" w:fill="121F3D"/>
+        <w:spacing w:after="0" w:line="240" w:lineRule="auto"/>
+        <w:rPr>
+          <w:rFonts w:ascii="Roboto" w:eastAsia="Times New Roman" w:hAnsi="Roboto" w:cs="Times New Roman"/>
+          <w:color w:val="BECDE3"/>
+          <w:sz w:val="24"/>
+          <w:szCs w:val="24"/>
+          <w:lang w:eastAsia="es-CO"/>
+        </w:rPr>
+      </w:pPr>
+      <w:proofErr w:type="spellStart"/>
+      <w:r>
+        <w:rPr>
+          <w:rFonts w:ascii="Courier New" w:eastAsia="Times New Roman" w:hAnsi="Courier New" w:cs="Courier New"/>
+          <w:b/>
+          <w:bCs/>
+          <w:color w:val="BECDE3"/>
+          <w:sz w:val="20"/>
+          <w:szCs w:val="20"/>
+          <w:shd w:val="clear" w:color="auto" w:fill="0C1633"/>
+          <w:lang w:eastAsia="es-CO"/>
+        </w:rPr>
+        <w:t>boolean</w:t>
+      </w:r>
+      <w:proofErr w:type="spellEnd"/>
+      <w:r>
+        <w:rPr>
+          <w:rFonts w:ascii="Roboto" w:eastAsia="Times New Roman" w:hAnsi="Roboto" w:cs="Times New Roman"/>
+          <w:color w:val="BECDE3"/>
+          <w:sz w:val="24"/>
+          <w:szCs w:val="24"/>
+          <w:lang w:eastAsia="es-CO"/>
+        </w:rPr>
+        <w:t>: Son un tipo de dato lógico, solo aceptan los valores </w:t>
+      </w:r>
+      <w:r>
+        <w:rPr>
+          <w:rFonts w:ascii="Courier New" w:eastAsia="Times New Roman" w:hAnsi="Courier New" w:cs="Courier New"/>
+          <w:color w:val="BECDE3"/>
+          <w:sz w:val="20"/>
+          <w:szCs w:val="20"/>
+          <w:shd w:val="clear" w:color="auto" w:fill="0C1633"/>
+          <w:lang w:eastAsia="es-CO"/>
+        </w:rPr>
+        <w:t>true</w:t>
+      </w:r>
+      <w:r>
+        <w:rPr>
+          <w:rFonts w:ascii="Roboto" w:eastAsia="Times New Roman" w:hAnsi="Roboto" w:cs="Times New Roman"/>
+          <w:color w:val="BECDE3"/>
+          <w:sz w:val="24"/>
+          <w:szCs w:val="24"/>
+          <w:lang w:eastAsia="es-CO"/>
+        </w:rPr>
+        <w:t> y </w:t>
+      </w:r>
+      <w:r>
+        <w:rPr>
+          <w:rFonts w:ascii="Courier New" w:eastAsia="Times New Roman" w:hAnsi="Courier New" w:cs="Courier New"/>
+          <w:color w:val="BECDE3"/>
+          <w:sz w:val="20"/>
+          <w:szCs w:val="20"/>
+          <w:shd w:val="clear" w:color="auto" w:fill="0C1633"/>
+          <w:lang w:eastAsia="es-CO"/>
+        </w:rPr>
+        <w:t>false</w:t>
+      </w:r>
+      <w:r>
+        <w:rPr>
+          <w:rFonts w:ascii="Roboto" w:eastAsia="Times New Roman" w:hAnsi="Roboto" w:cs="Times New Roman"/>
+          <w:color w:val="BECDE3"/>
+          <w:sz w:val="24"/>
+          <w:szCs w:val="24"/>
+          <w:lang w:eastAsia="es-CO"/>
+        </w:rPr>
+        <w:t>. También ocupa 2 bytes y almacena únicamente 1 dígito.</w:t>
+      </w:r>
+    </w:p>
+    <w:p>
+      <w:pPr>
+        <w:shd w:val="clear" w:color="auto" w:fill="121F3D"/>
+        <w:spacing w:after="0" w:line="240" w:lineRule="auto"/>
+        <w:rPr>
+          <w:rFonts w:ascii="Roboto" w:eastAsia="Times New Roman" w:hAnsi="Roboto" w:cs="Times New Roman"/>
+          <w:color w:val="BECDE3"/>
+          <w:sz w:val="24"/>
+          <w:szCs w:val="24"/>
+          <w:lang w:eastAsia="es-CO"/>
+        </w:rPr>
+      </w:pPr>
+      <w:r>
+        <w:rPr>
+          <w:rFonts w:ascii="Roboto" w:eastAsia="Times New Roman" w:hAnsi="Roboto" w:cs="Times New Roman"/>
+          <w:color w:val="BECDE3"/>
+          <w:sz w:val="24"/>
+          <w:szCs w:val="24"/>
+          <w:lang w:eastAsia="es-CO"/>
+        </w:rPr>
+        <w:t>Seguro te diste cuenta que siempre debemos escribir el tipo de dato de nuestras variables antes de definir su nombre y valor. Pero esto cambia a partir de Java 10: solo debemos escribir la palabra reservada </w:t>
+      </w:r>
+      <w:proofErr w:type="spellStart"/>
+      <w:r>
+        <w:rPr>
+          <w:rFonts w:ascii="Courier New" w:eastAsia="Times New Roman" w:hAnsi="Courier New" w:cs="Courier New"/>
+          <w:color w:val="BECDE3"/>
+          <w:sz w:val="20"/>
+          <w:szCs w:val="20"/>
+          <w:shd w:val="clear" w:color="auto" w:fill="0C1633"/>
+          <w:lang w:eastAsia="es-CO"/>
+        </w:rPr>
+        <w:t>var</w:t>
+      </w:r>
+      <w:proofErr w:type="spellEnd"/>
+      <w:r>
+        <w:rPr>
+          <w:rFonts w:ascii="Roboto" w:eastAsia="Times New Roman" w:hAnsi="Roboto" w:cs="Times New Roman"/>
+          <w:color w:val="BECDE3"/>
+          <w:sz w:val="24"/>
+          <w:szCs w:val="24"/>
+          <w:lang w:eastAsia="es-CO"/>
+        </w:rPr>
+        <w:t> y Java definirá el tipo de dato de nuestras variables automáticamente:</w:t>
+      </w:r>
+    </w:p>
+    <w:p>
+      <w:pPr>
+        <w:shd w:val="clear" w:color="auto" w:fill="242620"/>
+        <w:tabs>
+          <w:tab w:val="left" w:pos="916"/>
+          <w:tab w:val="left" w:pos="1832"/>
+          <w:tab w:val="left" w:pos="2748"/>
+          <w:tab w:val="left" w:pos="3664"/>
+          <w:tab w:val="left" w:pos="4580"/>
+          <w:tab w:val="left" w:pos="5496"/>
+          <w:tab w:val="left" w:pos="6412"/>
+          <w:tab w:val="left" w:pos="7328"/>
+          <w:tab w:val="left" w:pos="8244"/>
+          <w:tab w:val="left" w:pos="9160"/>
+          <w:tab w:val="left" w:pos="10076"/>
+          <w:tab w:val="left" w:pos="10992"/>
+          <w:tab w:val="left" w:pos="11908"/>
+          <w:tab w:val="left" w:pos="12824"/>
+          <w:tab w:val="left" w:pos="13740"/>
+          <w:tab w:val="left" w:pos="14656"/>
+        </w:tabs>
+        <w:spacing w:after="0" w:line="240" w:lineRule="auto"/>
+        <w:rPr>
+          <w:rFonts w:ascii="Courier New" w:eastAsia="Times New Roman" w:hAnsi="Courier New" w:cs="Courier New"/>
+          <w:color w:val="FFFFFF"/>
+          <w:sz w:val="21"/>
+          <w:szCs w:val="21"/>
+          <w:shd w:val="clear" w:color="auto" w:fill="0C1633"/>
+          <w:lang w:val="en-US" w:eastAsia="es-CO"/>
+        </w:rPr>
+      </w:pPr>
+      <w:r>
+        <w:rPr>
+          <w:rFonts w:ascii="Courier New" w:eastAsia="Times New Roman" w:hAnsi="Courier New" w:cs="Courier New"/>
+          <w:color w:val="FFFFFF"/>
+          <w:sz w:val="21"/>
+          <w:szCs w:val="21"/>
+          <w:shd w:val="clear" w:color="auto" w:fill="0C1633"/>
+          <w:lang w:val="en-US" w:eastAsia="es-CO"/>
+        </w:rPr>
+        <w:t xml:space="preserve">var salary = 1000; </w:t>
+      </w:r>
+      <w:r>
+        <w:rPr>
+          <w:rFonts w:ascii="Courier New" w:eastAsia="Times New Roman" w:hAnsi="Courier New" w:cs="Courier New"/>
+          <w:color w:val="75715E"/>
+          <w:sz w:val="21"/>
+          <w:szCs w:val="21"/>
+          <w:shd w:val="clear" w:color="auto" w:fill="0C1633"/>
+          <w:lang w:val="en-US" w:eastAsia="es-CO"/>
+        </w:rPr>
+        <w:t>// INT</w:t>
+      </w:r>
+    </w:p>
+    <w:p>
+      <w:pPr>
+        <w:shd w:val="clear" w:color="auto" w:fill="242620"/>
+        <w:tabs>
+          <w:tab w:val="left" w:pos="916"/>
+          <w:tab w:val="left" w:pos="1832"/>
+          <w:tab w:val="left" w:pos="2748"/>
+          <w:tab w:val="left" w:pos="3664"/>
+          <w:tab w:val="left" w:pos="4580"/>
+          <w:tab w:val="left" w:pos="5496"/>
+          <w:tab w:val="left" w:pos="6412"/>
+          <w:tab w:val="left" w:pos="7328"/>
+          <w:tab w:val="left" w:pos="8244"/>
+          <w:tab w:val="left" w:pos="9160"/>
+          <w:tab w:val="left" w:pos="10076"/>
+          <w:tab w:val="left" w:pos="10992"/>
+          <w:tab w:val="left" w:pos="11908"/>
+          <w:tab w:val="left" w:pos="12824"/>
+          <w:tab w:val="left" w:pos="13740"/>
+          <w:tab w:val="left" w:pos="14656"/>
+        </w:tabs>
+        <w:spacing w:after="0" w:line="240" w:lineRule="auto"/>
+        <w:rPr>
+          <w:rFonts w:ascii="Courier New" w:eastAsia="Times New Roman" w:hAnsi="Courier New" w:cs="Courier New"/>
+          <w:color w:val="FFFFFF"/>
+          <w:sz w:val="21"/>
+          <w:szCs w:val="21"/>
+          <w:shd w:val="clear" w:color="auto" w:fill="0C1633"/>
+          <w:lang w:val="en-US" w:eastAsia="es-CO"/>
+        </w:rPr>
+      </w:pPr>
+      <w:r>
+        <w:rPr>
+          <w:rFonts w:ascii="Courier New" w:eastAsia="Times New Roman" w:hAnsi="Courier New" w:cs="Courier New"/>
+          <w:color w:val="FFFFFF"/>
+          <w:sz w:val="21"/>
+          <w:szCs w:val="21"/>
+          <w:shd w:val="clear" w:color="auto" w:fill="0C1633"/>
+          <w:lang w:val="en-US" w:eastAsia="es-CO"/>
+        </w:rPr>
+        <w:t xml:space="preserve">var pension = salary * 0.03; </w:t>
+      </w:r>
+      <w:r>
+        <w:rPr>
+          <w:rFonts w:ascii="Courier New" w:eastAsia="Times New Roman" w:hAnsi="Courier New" w:cs="Courier New"/>
+          <w:color w:val="75715E"/>
+          <w:sz w:val="21"/>
+          <w:szCs w:val="21"/>
+          <w:shd w:val="clear" w:color="auto" w:fill="0C1633"/>
+          <w:lang w:val="en-US" w:eastAsia="es-CO"/>
+        </w:rPr>
+        <w:t>// DOUBLE</w:t>
+      </w:r>
+    </w:p>
+    <w:p>
+      <w:pPr>
+        <w:shd w:val="clear" w:color="auto" w:fill="242620"/>
+        <w:tabs>
+          <w:tab w:val="left" w:pos="916"/>
+          <w:tab w:val="left" w:pos="1832"/>
+          <w:tab w:val="left" w:pos="2748"/>
+          <w:tab w:val="left" w:pos="3664"/>
+          <w:tab w:val="left" w:pos="4580"/>
+          <w:tab w:val="left" w:pos="5496"/>
+          <w:tab w:val="left" w:pos="6412"/>
+          <w:tab w:val="left" w:pos="7328"/>
+          <w:tab w:val="left" w:pos="8244"/>
+          <w:tab w:val="left" w:pos="9160"/>
+          <w:tab w:val="left" w:pos="10076"/>
+          <w:tab w:val="left" w:pos="10992"/>
+          <w:tab w:val="left" w:pos="11908"/>
+          <w:tab w:val="left" w:pos="12824"/>
+          <w:tab w:val="left" w:pos="13740"/>
+          <w:tab w:val="left" w:pos="14656"/>
+        </w:tabs>
+        <w:spacing w:after="0" w:line="240" w:lineRule="auto"/>
+        <w:rPr>
+          <w:rFonts w:ascii="Courier New" w:eastAsia="Times New Roman" w:hAnsi="Courier New" w:cs="Courier New"/>
+          <w:color w:val="FFFFFF"/>
+          <w:sz w:val="21"/>
+          <w:szCs w:val="21"/>
+          <w:shd w:val="clear" w:color="auto" w:fill="0C1633"/>
+          <w:lang w:eastAsia="es-CO"/>
+        </w:rPr>
+      </w:pPr>
+      <w:proofErr w:type="spellStart"/>
+      <w:r>
+        <w:rPr>
+          <w:rFonts w:ascii="Courier New" w:eastAsia="Times New Roman" w:hAnsi="Courier New" w:cs="Courier New"/>
+          <w:color w:val="FFFFFF"/>
+          <w:sz w:val="21"/>
+          <w:szCs w:val="21"/>
+          <w:shd w:val="clear" w:color="auto" w:fill="0C1633"/>
+          <w:lang w:eastAsia="es-CO"/>
+        </w:rPr>
+        <w:t>var</w:t>
+      </w:r>
+      <w:proofErr w:type="spellEnd"/>
+      <w:r>
+        <w:rPr>
+          <w:rFonts w:ascii="Courier New" w:eastAsia="Times New Roman" w:hAnsi="Courier New" w:cs="Courier New"/>
+          <w:color w:val="FFFFFF"/>
+          <w:sz w:val="21"/>
+          <w:szCs w:val="21"/>
+          <w:shd w:val="clear" w:color="auto" w:fill="0C1633"/>
+          <w:lang w:eastAsia="es-CO"/>
+        </w:rPr>
+        <w:t xml:space="preserve"> </w:t>
+      </w:r>
+      <w:proofErr w:type="spellStart"/>
+      <w:r>
+        <w:rPr>
+          <w:rFonts w:ascii="Courier New" w:eastAsia="Times New Roman" w:hAnsi="Courier New" w:cs="Courier New"/>
+          <w:color w:val="FFFFFF"/>
+          <w:sz w:val="21"/>
+          <w:szCs w:val="21"/>
+          <w:shd w:val="clear" w:color="auto" w:fill="0C1633"/>
+          <w:lang w:eastAsia="es-CO"/>
+        </w:rPr>
+        <w:t>totalSalary</w:t>
+      </w:r>
+      <w:proofErr w:type="spellEnd"/>
+      <w:r>
+        <w:rPr>
+          <w:rFonts w:ascii="Courier New" w:eastAsia="Times New Roman" w:hAnsi="Courier New" w:cs="Courier New"/>
+          <w:color w:val="FFFFFF"/>
+          <w:sz w:val="21"/>
+          <w:szCs w:val="21"/>
+          <w:shd w:val="clear" w:color="auto" w:fill="0C1633"/>
+          <w:lang w:eastAsia="es-CO"/>
+        </w:rPr>
+        <w:t xml:space="preserve"> = </w:t>
+      </w:r>
+      <w:proofErr w:type="spellStart"/>
+      <w:r>
+        <w:rPr>
+          <w:rFonts w:ascii="Courier New" w:eastAsia="Times New Roman" w:hAnsi="Courier New" w:cs="Courier New"/>
+          <w:color w:val="FFFFFF"/>
+          <w:sz w:val="21"/>
+          <w:szCs w:val="21"/>
+          <w:shd w:val="clear" w:color="auto" w:fill="0C1633"/>
+          <w:lang w:eastAsia="es-CO"/>
+        </w:rPr>
+        <w:t>salary</w:t>
+      </w:r>
+      <w:proofErr w:type="spellEnd"/>
+      <w:r>
+        <w:rPr>
+          <w:rFonts w:ascii="Courier New" w:eastAsia="Times New Roman" w:hAnsi="Courier New" w:cs="Courier New"/>
+          <w:color w:val="FFFFFF"/>
+          <w:sz w:val="21"/>
+          <w:szCs w:val="21"/>
+          <w:shd w:val="clear" w:color="auto" w:fill="0C1633"/>
+          <w:lang w:eastAsia="es-CO"/>
+        </w:rPr>
+        <w:t xml:space="preserve"> - </w:t>
+      </w:r>
+      <w:proofErr w:type="spellStart"/>
+      <w:r>
+        <w:rPr>
+          <w:rFonts w:ascii="Courier New" w:eastAsia="Times New Roman" w:hAnsi="Courier New" w:cs="Courier New"/>
+          <w:color w:val="FFFFFF"/>
+          <w:sz w:val="21"/>
+          <w:szCs w:val="21"/>
+          <w:shd w:val="clear" w:color="auto" w:fill="0C1633"/>
+          <w:lang w:eastAsia="es-CO"/>
+        </w:rPr>
+        <w:t>pension</w:t>
+      </w:r>
+      <w:proofErr w:type="spellEnd"/>
+      <w:r>
+        <w:rPr>
+          <w:rFonts w:ascii="Courier New" w:eastAsia="Times New Roman" w:hAnsi="Courier New" w:cs="Courier New"/>
+          <w:color w:val="FFFFFF"/>
+          <w:sz w:val="21"/>
+          <w:szCs w:val="21"/>
+          <w:shd w:val="clear" w:color="auto" w:fill="0C1633"/>
+          <w:lang w:eastAsia="es-CO"/>
+        </w:rPr>
+        <w:t xml:space="preserve">; </w:t>
+      </w:r>
+      <w:r>
+        <w:rPr>
+          <w:rFonts w:ascii="Courier New" w:eastAsia="Times New Roman" w:hAnsi="Courier New" w:cs="Courier New"/>
+          <w:color w:val="75715E"/>
+          <w:sz w:val="21"/>
+          <w:szCs w:val="21"/>
+          <w:shd w:val="clear" w:color="auto" w:fill="0C1633"/>
+          <w:lang w:eastAsia="es-CO"/>
+        </w:rPr>
+        <w:t>// DOUBLE</w:t>
+      </w:r>
+    </w:p>
+    <w:p>
+      <w:pPr>
+        <w:shd w:val="clear" w:color="auto" w:fill="121F3D"/>
+        <w:spacing w:after="336" w:line="240" w:lineRule="auto"/>
+        <w:rPr>
+          <w:rFonts w:ascii="Roboto" w:eastAsia="Times New Roman" w:hAnsi="Roboto" w:cs="Times New Roman"/>
+          <w:color w:val="BECDE3"/>
+          <w:sz w:val="24"/>
+          <w:szCs w:val="24"/>
+          <w:lang w:eastAsia="es-CO"/>
+        </w:rPr>
+      </w:pPr>
+      <w:r>
+        <w:rPr>
+          <w:rFonts w:ascii="Roboto" w:eastAsia="Times New Roman" w:hAnsi="Roboto" w:cs="Times New Roman"/>
+          <w:color w:val="BECDE3"/>
+          <w:sz w:val="24"/>
+          <w:szCs w:val="24"/>
+          <w:lang w:eastAsia="es-CO"/>
+        </w:rPr>
+        <w:t>Recuerda que esto solo funciona con versiones superiores a Java 10.</w:t>
+      </w:r>
     </w:p>
     <w:p/>
     <w:sectPr>
@@ -6552,6 +6769,155 @@
     </w:lvl>
   </w:abstractNum>
   <w:abstractNum w:abstractNumId="2" w15:restartNumberingAfterBreak="0">
+    <w:nsid w:val="67D644E9"/>
+    <w:multiLevelType w:val="multilevel"/>
+    <w:tmpl w:val="D2244D8C"/>
+    <w:lvl w:ilvl="0">
+      <w:start w:val="1"/>
+      <w:numFmt w:val="bullet"/>
+      <w:lvlText w:val=""/>
+      <w:lvlJc w:val="left"/>
+      <w:pPr>
+        <w:tabs>
+          <w:tab w:val="num" w:pos="720"/>
+        </w:tabs>
+        <w:ind w:left="720" w:hanging="360"/>
+      </w:pPr>
+      <w:rPr>
+        <w:rFonts w:ascii="Symbol" w:hAnsi="Symbol" w:hint="default"/>
+        <w:sz w:val="20"/>
+      </w:rPr>
+    </w:lvl>
+    <w:lvl w:ilvl="1" w:tentative="1">
+      <w:start w:val="1"/>
+      <w:numFmt w:val="bullet"/>
+      <w:lvlText w:val="o"/>
+      <w:lvlJc w:val="left"/>
+      <w:pPr>
+        <w:tabs>
+          <w:tab w:val="num" w:pos="1440"/>
+        </w:tabs>
+        <w:ind w:left="1440" w:hanging="360"/>
+      </w:pPr>
+      <w:rPr>
+        <w:rFonts w:ascii="Courier New" w:hAnsi="Courier New" w:hint="default"/>
+        <w:sz w:val="20"/>
+      </w:rPr>
+    </w:lvl>
+    <w:lvl w:ilvl="2" w:tentative="1">
+      <w:start w:val="1"/>
+      <w:numFmt w:val="bullet"/>
+      <w:lvlText w:val=""/>
+      <w:lvlJc w:val="left"/>
+      <w:pPr>
+        <w:tabs>
+          <w:tab w:val="num" w:pos="2160"/>
+        </w:tabs>
+        <w:ind w:left="2160" w:hanging="360"/>
+      </w:pPr>
+      <w:rPr>
+        <w:rFonts w:ascii="Wingdings" w:hAnsi="Wingdings" w:hint="default"/>
+        <w:sz w:val="20"/>
+      </w:rPr>
+    </w:lvl>
+    <w:lvl w:ilvl="3" w:tentative="1">
+      <w:start w:val="1"/>
+      <w:numFmt w:val="bullet"/>
+      <w:lvlText w:val=""/>
+      <w:lvlJc w:val="left"/>
+      <w:pPr>
+        <w:tabs>
+          <w:tab w:val="num" w:pos="2880"/>
+        </w:tabs>
+        <w:ind w:left="2880" w:hanging="360"/>
+      </w:pPr>
+      <w:rPr>
+        <w:rFonts w:ascii="Wingdings" w:hAnsi="Wingdings" w:hint="default"/>
+        <w:sz w:val="20"/>
+      </w:rPr>
+    </w:lvl>
+    <w:lvl w:ilvl="4" w:tentative="1">
+      <w:start w:val="1"/>
+      <w:numFmt w:val="bullet"/>
+      <w:lvlText w:val=""/>
+      <w:lvlJc w:val="left"/>
+      <w:pPr>
+        <w:tabs>
+          <w:tab w:val="num" w:pos="3600"/>
+        </w:tabs>
+        <w:ind w:left="3600" w:hanging="360"/>
+      </w:pPr>
+      <w:rPr>
+        <w:rFonts w:ascii="Wingdings" w:hAnsi="Wingdings" w:hint="default"/>
+        <w:sz w:val="20"/>
+      </w:rPr>
+    </w:lvl>
+    <w:lvl w:ilvl="5" w:tentative="1">
+      <w:start w:val="1"/>
+      <w:numFmt w:val="bullet"/>
+      <w:lvlText w:val=""/>
+      <w:lvlJc w:val="left"/>
+      <w:pPr>
+        <w:tabs>
+          <w:tab w:val="num" w:pos="4320"/>
+        </w:tabs>
+        <w:ind w:left="4320" w:hanging="360"/>
+      </w:pPr>
+      <w:rPr>
+        <w:rFonts w:ascii="Wingdings" w:hAnsi="Wingdings" w:hint="default"/>
+        <w:sz w:val="20"/>
+      </w:rPr>
+    </w:lvl>
+    <w:lvl w:ilvl="6" w:tentative="1">
+      <w:start w:val="1"/>
+      <w:numFmt w:val="bullet"/>
+      <w:lvlText w:val=""/>
+      <w:lvlJc w:val="left"/>
+      <w:pPr>
+        <w:tabs>
+          <w:tab w:val="num" w:pos="5040"/>
+        </w:tabs>
+        <w:ind w:left="5040" w:hanging="360"/>
+      </w:pPr>
+      <w:rPr>
+        <w:rFonts w:ascii="Wingdings" w:hAnsi="Wingdings" w:hint="default"/>
+        <w:sz w:val="20"/>
+      </w:rPr>
+    </w:lvl>
+    <w:lvl w:ilvl="7" w:tentative="1">
+      <w:start w:val="1"/>
+      <w:numFmt w:val="bullet"/>
+      <w:lvlText w:val=""/>
+      <w:lvlJc w:val="left"/>
+      <w:pPr>
+        <w:tabs>
+          <w:tab w:val="num" w:pos="5760"/>
+        </w:tabs>
+        <w:ind w:left="5760" w:hanging="360"/>
+      </w:pPr>
+      <w:rPr>
+        <w:rFonts w:ascii="Wingdings" w:hAnsi="Wingdings" w:hint="default"/>
+        <w:sz w:val="20"/>
+      </w:rPr>
+    </w:lvl>
+    <w:lvl w:ilvl="8" w:tentative="1">
+      <w:start w:val="1"/>
+      <w:numFmt w:val="bullet"/>
+      <w:lvlText w:val=""/>
+      <w:lvlJc w:val="left"/>
+      <w:pPr>
+        <w:tabs>
+          <w:tab w:val="num" w:pos="6480"/>
+        </w:tabs>
+        <w:ind w:left="6480" w:hanging="360"/>
+      </w:pPr>
+      <w:rPr>
+        <w:rFonts w:ascii="Wingdings" w:hAnsi="Wingdings" w:hint="default"/>
+        <w:sz w:val="20"/>
+      </w:rPr>
+    </w:lvl>
+  </w:abstractNum>
+  <w:abstractNum w:abstractNumId="3" w15:restartNumberingAfterBreak="0">
     <w:nsid w:val="778D3F58"/>
     <w:multiLevelType w:val="multilevel"/>
     <w:tmpl w:val="A470E8C6"/>
@@ -6707,6 +7073,9 @@
     <w:abstractNumId w:val="1"/>
   </w:num>
   <w:num w:numId="3" w16cid:durableId="1927180838">
+    <w:abstractNumId w:val="3"/>
+  </w:num>
+  <w:num w:numId="4" w16cid:durableId="313029913">
     <w:abstractNumId w:val="2"/>
   </w:num>
 </w:numbering>

</xml_diff>